<commit_message>
- Fix database - Create User Controller
</commit_message>
<xml_diff>
--- a/A_Documents/Some function of web service_update [20120713].docx
+++ b/A_Documents/Some function of web service_update [20120713].docx
@@ -15,245 +15,19 @@
         </w:rPr>
         <w:t xml:space="preserve">IGOR- </w:t>
       </w:r>
-      <w:proofErr w:type="spellStart"/>
       <w:r>
         <w:rPr>
           <w:sz w:val="30"/>
         </w:rPr>
-        <w:t>Các</w:t>
-      </w:r>
-      <w:proofErr w:type="spellEnd"/>
-      <w:r>
-        <w:rPr>
-          <w:sz w:val="30"/>
-        </w:rPr>
-        <w:t xml:space="preserve"> </w:t>
-      </w:r>
-      <w:proofErr w:type="spellStart"/>
-      <w:r>
-        <w:rPr>
-          <w:sz w:val="30"/>
-        </w:rPr>
-        <w:t>hàm</w:t>
-      </w:r>
-      <w:proofErr w:type="spellEnd"/>
-      <w:r>
-        <w:rPr>
-          <w:sz w:val="30"/>
-        </w:rPr>
-        <w:t xml:space="preserve"> </w:t>
-      </w:r>
-      <w:proofErr w:type="spellStart"/>
-      <w:r>
-        <w:rPr>
-          <w:sz w:val="30"/>
-        </w:rPr>
-        <w:t>đề</w:t>
-      </w:r>
-      <w:proofErr w:type="spellEnd"/>
-      <w:r>
-        <w:rPr>
-          <w:sz w:val="30"/>
-        </w:rPr>
-        <w:t xml:space="preserve"> </w:t>
-      </w:r>
-      <w:proofErr w:type="spellStart"/>
-      <w:r>
-        <w:rPr>
-          <w:sz w:val="30"/>
-        </w:rPr>
-        <w:t>xuất</w:t>
-      </w:r>
-      <w:proofErr w:type="spellEnd"/>
-      <w:r>
-        <w:rPr>
-          <w:sz w:val="30"/>
-        </w:rPr>
-        <w:t xml:space="preserve"> </w:t>
-      </w:r>
-      <w:proofErr w:type="spellStart"/>
-      <w:r>
-        <w:rPr>
-          <w:sz w:val="30"/>
-        </w:rPr>
-        <w:t>của</w:t>
-      </w:r>
-      <w:proofErr w:type="spellEnd"/>
-      <w:r>
-        <w:rPr>
-          <w:sz w:val="30"/>
-        </w:rPr>
-        <w:t xml:space="preserve"> server</w:t>
-      </w:r>
-    </w:p>
-    <w:p>
-      <w:proofErr w:type="spellStart"/>
-      <w:r>
-        <w:t>Dựa</w:t>
-      </w:r>
-      <w:proofErr w:type="spellEnd"/>
-      <w:r>
-        <w:t xml:space="preserve"> </w:t>
-      </w:r>
-      <w:proofErr w:type="spellStart"/>
-      <w:r>
-        <w:t>trên</w:t>
-      </w:r>
-      <w:proofErr w:type="spellEnd"/>
-      <w:r>
-        <w:t xml:space="preserve"> </w:t>
-      </w:r>
-      <w:proofErr w:type="spellStart"/>
-      <w:r>
-        <w:t>các</w:t>
-      </w:r>
-      <w:proofErr w:type="spellEnd"/>
-      <w:r>
-        <w:t xml:space="preserve"> </w:t>
-      </w:r>
-      <w:proofErr w:type="spellStart"/>
-      <w:r>
-        <w:t>tính</w:t>
-      </w:r>
-      <w:proofErr w:type="spellEnd"/>
-      <w:r>
-        <w:t xml:space="preserve"> </w:t>
-      </w:r>
-      <w:proofErr w:type="spellStart"/>
-      <w:r>
-        <w:t>năng</w:t>
-      </w:r>
-      <w:proofErr w:type="spellEnd"/>
-      <w:r>
-        <w:t xml:space="preserve"> </w:t>
-      </w:r>
-      <w:proofErr w:type="spellStart"/>
-      <w:r>
-        <w:t>của</w:t>
-      </w:r>
-      <w:proofErr w:type="spellEnd"/>
-      <w:r>
-        <w:t xml:space="preserve"> </w:t>
-      </w:r>
-      <w:proofErr w:type="spellStart"/>
-      <w:r>
-        <w:t>ứng</w:t>
-      </w:r>
-      <w:proofErr w:type="spellEnd"/>
-      <w:r>
-        <w:t xml:space="preserve"> </w:t>
-      </w:r>
-      <w:proofErr w:type="spellStart"/>
-      <w:r>
-        <w:t>dụng</w:t>
-      </w:r>
-      <w:proofErr w:type="spellEnd"/>
-      <w:r>
-        <w:t xml:space="preserve"> Igor, </w:t>
-      </w:r>
-      <w:proofErr w:type="spellStart"/>
-      <w:r>
-        <w:t>em</w:t>
-      </w:r>
-      <w:proofErr w:type="spellEnd"/>
-      <w:r>
-        <w:t>/</w:t>
-      </w:r>
-      <w:proofErr w:type="spellStart"/>
-      <w:r>
-        <w:t>tôi</w:t>
-      </w:r>
-      <w:proofErr w:type="spellEnd"/>
-      <w:r>
-        <w:t xml:space="preserve"> </w:t>
-      </w:r>
-      <w:proofErr w:type="spellStart"/>
-      <w:r>
-        <w:t>viết</w:t>
-      </w:r>
-      <w:proofErr w:type="spellEnd"/>
-      <w:r>
-        <w:t xml:space="preserve"> </w:t>
-      </w:r>
-      <w:proofErr w:type="spellStart"/>
-      <w:r>
-        <w:t>một</w:t>
-      </w:r>
-      <w:proofErr w:type="spellEnd"/>
-      <w:r>
-        <w:t xml:space="preserve"> </w:t>
-      </w:r>
-      <w:proofErr w:type="spellStart"/>
-      <w:r>
-        <w:t>số</w:t>
-      </w:r>
-      <w:proofErr w:type="spellEnd"/>
-      <w:r>
-        <w:t xml:space="preserve"> </w:t>
-      </w:r>
-      <w:proofErr w:type="spellStart"/>
-      <w:r>
-        <w:t>đề</w:t>
-      </w:r>
-      <w:proofErr w:type="spellEnd"/>
-      <w:r>
-        <w:t xml:space="preserve"> </w:t>
-      </w:r>
-      <w:proofErr w:type="spellStart"/>
-      <w:r>
-        <w:t>xuất</w:t>
-      </w:r>
-      <w:proofErr w:type="spellEnd"/>
-      <w:r>
-        <w:t xml:space="preserve"> </w:t>
-      </w:r>
-      <w:proofErr w:type="spellStart"/>
-      <w:r>
-        <w:t>của</w:t>
-      </w:r>
-      <w:proofErr w:type="spellEnd"/>
-      <w:r>
-        <w:t xml:space="preserve"> </w:t>
-      </w:r>
-      <w:proofErr w:type="spellStart"/>
-      <w:r>
-        <w:t>các</w:t>
-      </w:r>
-      <w:proofErr w:type="spellEnd"/>
-      <w:r>
-        <w:t xml:space="preserve"> model </w:t>
-      </w:r>
-      <w:proofErr w:type="spellStart"/>
-      <w:r>
-        <w:t>và</w:t>
-      </w:r>
-      <w:proofErr w:type="spellEnd"/>
-      <w:r>
-        <w:t xml:space="preserve"> </w:t>
-      </w:r>
-      <w:proofErr w:type="spellStart"/>
-      <w:r>
-        <w:t>một</w:t>
-      </w:r>
-      <w:proofErr w:type="spellEnd"/>
-      <w:r>
-        <w:t xml:space="preserve"> </w:t>
-      </w:r>
-      <w:proofErr w:type="spellStart"/>
-      <w:r>
-        <w:t>số</w:t>
-      </w:r>
-      <w:proofErr w:type="spellEnd"/>
-      <w:r>
-        <w:t xml:space="preserve"> </w:t>
-      </w:r>
-      <w:proofErr w:type="spellStart"/>
-      <w:r>
-        <w:t>các</w:t>
-      </w:r>
-      <w:proofErr w:type="spellEnd"/>
-      <w:r>
-        <w:t xml:space="preserve"> controller:</w:t>
+        <w:t>Các hàm đề xuất của server</w:t>
+      </w:r>
+    </w:p>
+    <w:p>
+      <w:r>
+        <w:t>Dựa trên các tính năng của ứng dụng Igor, em/tôi viết một số đề xuất của các model và một số</w:t>
+      </w:r>
+      <w:r>
+        <w:t xml:space="preserve"> các controller:</w:t>
       </w:r>
     </w:p>
     <w:p>
@@ -308,47 +82,13 @@
           <w:i/>
         </w:rPr>
       </w:pPr>
-      <w:proofErr w:type="spellStart"/>
-      <w:r>
-        <w:rPr>
-          <w:b/>
-          <w:i/>
-        </w:rPr>
-        <w:t>Create_user</w:t>
-      </w:r>
-      <w:proofErr w:type="spellEnd"/>
-      <w:r>
-        <w:rPr>
-          <w:b/>
-          <w:i/>
-        </w:rPr>
-        <w:t xml:space="preserve">(user details): include </w:t>
-      </w:r>
-      <w:proofErr w:type="spellStart"/>
-      <w:r>
-        <w:rPr>
-          <w:b/>
-          <w:i/>
-        </w:rPr>
-        <w:t>openID</w:t>
-      </w:r>
-      <w:proofErr w:type="spellEnd"/>
-      <w:r>
-        <w:rPr>
-          <w:b/>
-          <w:i/>
-        </w:rPr>
-        <w:t xml:space="preserve">, accept from </w:t>
-      </w:r>
-      <w:proofErr w:type="spellStart"/>
-      <w:r>
-        <w:rPr>
-          <w:b/>
-          <w:i/>
-        </w:rPr>
-        <w:t>google</w:t>
-      </w:r>
-      <w:proofErr w:type="spellEnd"/>
+      <w:r>
+        <w:rPr>
+          <w:b/>
+          <w:i/>
+        </w:rPr>
+        <w:t>Create_user(user details): include openID, accept from google</w:t>
+      </w:r>
     </w:p>
     <w:p>
       <w:pPr>
@@ -362,37 +102,12 @@
           <w:i/>
         </w:rPr>
       </w:pPr>
-      <w:proofErr w:type="spellStart"/>
-      <w:r>
-        <w:rPr>
-          <w:b/>
-          <w:i/>
-        </w:rPr>
-        <w:t>Get_user_details</w:t>
-      </w:r>
-      <w:proofErr w:type="spellEnd"/>
-      <w:r>
-        <w:rPr>
-          <w:b/>
-          <w:i/>
-        </w:rPr>
-        <w:t>(</w:t>
-      </w:r>
-      <w:proofErr w:type="spellStart"/>
-      <w:r>
-        <w:rPr>
-          <w:b/>
-          <w:i/>
-        </w:rPr>
-        <w:t>user_id</w:t>
-      </w:r>
-      <w:proofErr w:type="spellEnd"/>
-      <w:r>
-        <w:rPr>
-          <w:b/>
-          <w:i/>
-        </w:rPr>
-        <w:t>)</w:t>
+      <w:r>
+        <w:rPr>
+          <w:b/>
+          <w:i/>
+        </w:rPr>
+        <w:t>Get_user_details(user_id)</w:t>
       </w:r>
     </w:p>
     <w:p>
@@ -407,37 +122,12 @@
           <w:i/>
         </w:rPr>
       </w:pPr>
-      <w:proofErr w:type="spellStart"/>
-      <w:r>
-        <w:rPr>
-          <w:b/>
-          <w:i/>
-        </w:rPr>
-        <w:t>Get_users_by_subject</w:t>
-      </w:r>
-      <w:proofErr w:type="spellEnd"/>
-      <w:r>
-        <w:rPr>
-          <w:b/>
-          <w:i/>
-        </w:rPr>
-        <w:t>(</w:t>
-      </w:r>
-      <w:proofErr w:type="spellStart"/>
-      <w:r>
-        <w:rPr>
-          <w:b/>
-          <w:i/>
-        </w:rPr>
-        <w:t>subject_id</w:t>
-      </w:r>
-      <w:proofErr w:type="spellEnd"/>
-      <w:r>
-        <w:rPr>
-          <w:b/>
-          <w:i/>
-        </w:rPr>
-        <w:t>)</w:t>
+      <w:r>
+        <w:rPr>
+          <w:b/>
+          <w:i/>
+        </w:rPr>
+        <w:t>Get_users_by_subject(subject_id)</w:t>
       </w:r>
     </w:p>
     <w:p>
@@ -452,37 +142,12 @@
           <w:i/>
         </w:rPr>
       </w:pPr>
-      <w:proofErr w:type="spellStart"/>
-      <w:r>
-        <w:rPr>
-          <w:b/>
-          <w:i/>
-        </w:rPr>
-        <w:t>Get_users_by_class</w:t>
-      </w:r>
-      <w:proofErr w:type="spellEnd"/>
-      <w:r>
-        <w:rPr>
-          <w:b/>
-          <w:i/>
-        </w:rPr>
-        <w:t>(</w:t>
-      </w:r>
-      <w:proofErr w:type="spellStart"/>
-      <w:r>
-        <w:rPr>
-          <w:b/>
-          <w:i/>
-        </w:rPr>
-        <w:t>class_id</w:t>
-      </w:r>
-      <w:proofErr w:type="spellEnd"/>
-      <w:r>
-        <w:rPr>
-          <w:b/>
-          <w:i/>
-        </w:rPr>
-        <w:t>)</w:t>
+      <w:r>
+        <w:rPr>
+          <w:b/>
+          <w:i/>
+        </w:rPr>
+        <w:t>Get_users_by_class(class_id)</w:t>
       </w:r>
     </w:p>
     <w:p>
@@ -497,21 +162,12 @@
           <w:i/>
         </w:rPr>
       </w:pPr>
-      <w:proofErr w:type="spellStart"/>
-      <w:r>
-        <w:rPr>
-          <w:b/>
-          <w:i/>
-        </w:rPr>
-        <w:t>Get_user_by_name</w:t>
-      </w:r>
-      <w:proofErr w:type="spellEnd"/>
-      <w:r>
-        <w:rPr>
-          <w:b/>
-          <w:i/>
-        </w:rPr>
-        <w:t>(string name)</w:t>
+      <w:r>
+        <w:rPr>
+          <w:b/>
+          <w:i/>
+        </w:rPr>
+        <w:t>Get_user_by_name(string name)</w:t>
       </w:r>
     </w:p>
     <w:p>
@@ -526,23 +182,13 @@
           <w:i/>
         </w:rPr>
       </w:pPr>
-      <w:proofErr w:type="spellStart"/>
-      <w:r>
-        <w:rPr>
-          <w:b/>
-          <w:i/>
-        </w:rPr>
-        <w:t>Get_users_in_project</w:t>
-      </w:r>
-      <w:proofErr w:type="spellEnd"/>
-      <w:r>
-        <w:rPr>
-          <w:b/>
-          <w:i/>
-        </w:rPr>
-        <w:t>(</w:t>
-      </w:r>
-      <w:proofErr w:type="spellStart"/>
+      <w:r>
+        <w:rPr>
+          <w:b/>
+          <w:i/>
+        </w:rPr>
+        <w:t>Get_users_in_project(</w:t>
+      </w:r>
       <w:r>
         <w:rPr>
           <w:b/>
@@ -550,7 +196,6 @@
         </w:rPr>
         <w:t>class_id</w:t>
       </w:r>
-      <w:proofErr w:type="spellEnd"/>
       <w:r>
         <w:rPr>
           <w:b/>
@@ -572,41 +217,13 @@
           <w:color w:val="FF0000"/>
         </w:rPr>
       </w:pPr>
-      <w:proofErr w:type="spellStart"/>
       <w:r>
         <w:rPr>
           <w:b/>
           <w:i/>
           <w:color w:val="FF0000"/>
         </w:rPr>
-        <w:t>Get_users_same_project</w:t>
-      </w:r>
-      <w:proofErr w:type="spellEnd"/>
-      <w:r>
-        <w:rPr>
-          <w:b/>
-          <w:i/>
-          <w:color w:val="FF0000"/>
-        </w:rPr>
-        <w:t>(</w:t>
-      </w:r>
-      <w:proofErr w:type="spellStart"/>
-      <w:r>
-        <w:rPr>
-          <w:b/>
-          <w:i/>
-          <w:color w:val="FF0000"/>
-        </w:rPr>
-        <w:t>user_id</w:t>
-      </w:r>
-      <w:proofErr w:type="spellEnd"/>
-      <w:r>
-        <w:rPr>
-          <w:b/>
-          <w:i/>
-          <w:color w:val="FF0000"/>
-        </w:rPr>
-        <w:t>)</w:t>
+        <w:t>Get_users_same_project(user_id)</w:t>
       </w:r>
     </w:p>
     <w:p>
@@ -641,7 +258,6 @@
           <w:i/>
         </w:rPr>
       </w:pPr>
-      <w:proofErr w:type="spellStart"/>
       <w:r>
         <w:rPr>
           <w:b/>
@@ -649,7 +265,6 @@
         </w:rPr>
         <w:t>Get_all_subject</w:t>
       </w:r>
-      <w:proofErr w:type="spellEnd"/>
     </w:p>
     <w:p>
       <w:pPr>
@@ -663,37 +278,12 @@
           <w:i/>
         </w:rPr>
       </w:pPr>
-      <w:proofErr w:type="spellStart"/>
-      <w:r>
-        <w:rPr>
-          <w:b/>
-          <w:i/>
-        </w:rPr>
-        <w:t>Get_subject_detail</w:t>
-      </w:r>
-      <w:proofErr w:type="spellEnd"/>
-      <w:r>
-        <w:rPr>
-          <w:b/>
-          <w:i/>
-        </w:rPr>
-        <w:t>(</w:t>
-      </w:r>
-      <w:proofErr w:type="spellStart"/>
-      <w:r>
-        <w:rPr>
-          <w:b/>
-          <w:i/>
-        </w:rPr>
-        <w:t>subject_id</w:t>
-      </w:r>
-      <w:proofErr w:type="spellEnd"/>
-      <w:r>
-        <w:rPr>
-          <w:b/>
-          <w:i/>
-        </w:rPr>
-        <w:t>)</w:t>
+      <w:r>
+        <w:rPr>
+          <w:b/>
+          <w:i/>
+        </w:rPr>
+        <w:t>Get_subject_detail(subject_id)</w:t>
       </w:r>
     </w:p>
     <w:p>
@@ -708,7 +298,6 @@
           <w:i/>
         </w:rPr>
       </w:pPr>
-      <w:proofErr w:type="spellStart"/>
       <w:r>
         <w:rPr>
           <w:b/>
@@ -716,7 +305,6 @@
         </w:rPr>
         <w:t>Class_subject</w:t>
       </w:r>
-      <w:proofErr w:type="spellEnd"/>
     </w:p>
     <w:p>
       <w:pPr>
@@ -730,21 +318,12 @@
           <w:i/>
         </w:rPr>
       </w:pPr>
-      <w:proofErr w:type="spellStart"/>
-      <w:r>
-        <w:rPr>
-          <w:b/>
-          <w:i/>
-        </w:rPr>
-        <w:t>Get_classes_by_term</w:t>
-      </w:r>
-      <w:proofErr w:type="spellEnd"/>
-      <w:r>
-        <w:rPr>
-          <w:b/>
-          <w:i/>
-        </w:rPr>
-        <w:t>(term=current)</w:t>
+      <w:r>
+        <w:rPr>
+          <w:b/>
+          <w:i/>
+        </w:rPr>
+        <w:t>Get_classes_by_term(term=current)</w:t>
       </w:r>
     </w:p>
     <w:p>
@@ -759,7 +338,6 @@
           <w:i/>
         </w:rPr>
       </w:pPr>
-      <w:proofErr w:type="spellStart"/>
       <w:r>
         <w:rPr>
           <w:b/>
@@ -779,25 +357,8 @@
           <w:b/>
           <w:i/>
         </w:rPr>
-        <w:t>_by_subject</w:t>
-      </w:r>
-      <w:proofErr w:type="spellEnd"/>
-      <w:r>
-        <w:rPr>
-          <w:b/>
-          <w:i/>
-        </w:rPr>
-        <w:t>(</w:t>
-      </w:r>
-      <w:proofErr w:type="spellStart"/>
-      <w:r>
-        <w:rPr>
-          <w:b/>
-          <w:i/>
-        </w:rPr>
-        <w:t>subject_id</w:t>
-      </w:r>
-      <w:proofErr w:type="spellEnd"/>
+        <w:t>_by_subject(subject_id</w:t>
+      </w:r>
       <w:r>
         <w:rPr>
           <w:b/>
@@ -825,7 +386,6 @@
           <w:i/>
         </w:rPr>
       </w:pPr>
-      <w:proofErr w:type="spellStart"/>
       <w:r>
         <w:rPr>
           <w:b/>
@@ -833,23 +393,13 @@
         </w:rPr>
         <w:t>Get_classes_by_user</w:t>
       </w:r>
-      <w:proofErr w:type="spellEnd"/>
-      <w:r>
-        <w:rPr>
-          <w:b/>
-          <w:i/>
-        </w:rPr>
-        <w:t>(</w:t>
-      </w:r>
-      <w:proofErr w:type="spellStart"/>
-      <w:r>
-        <w:rPr>
-          <w:b/>
-          <w:i/>
-        </w:rPr>
-        <w:t>user_id</w:t>
-      </w:r>
-      <w:proofErr w:type="spellEnd"/>
+      <w:r>
+        <w:rPr>
+          <w:b/>
+          <w:i/>
+        </w:rPr>
+        <w:t>(user_id</w:t>
+      </w:r>
       <w:r>
         <w:rPr>
           <w:b/>
@@ -877,37 +427,12 @@
           <w:i/>
         </w:rPr>
       </w:pPr>
-      <w:proofErr w:type="spellStart"/>
-      <w:r>
-        <w:rPr>
-          <w:b/>
-          <w:i/>
-        </w:rPr>
-        <w:t>Get_classes_detail</w:t>
-      </w:r>
-      <w:proofErr w:type="spellEnd"/>
-      <w:r>
-        <w:rPr>
-          <w:b/>
-          <w:i/>
-        </w:rPr>
-        <w:t>(</w:t>
-      </w:r>
-      <w:proofErr w:type="spellStart"/>
-      <w:r>
-        <w:rPr>
-          <w:b/>
-          <w:i/>
-        </w:rPr>
-        <w:t>class_id</w:t>
-      </w:r>
-      <w:proofErr w:type="spellEnd"/>
-      <w:r>
-        <w:rPr>
-          <w:b/>
-          <w:i/>
-        </w:rPr>
-        <w:t>)</w:t>
+      <w:r>
+        <w:rPr>
+          <w:b/>
+          <w:i/>
+        </w:rPr>
+        <w:t>Get_classes_detail(class_id)</w:t>
       </w:r>
     </w:p>
     <w:p>
@@ -942,53 +467,12 @@
           <w:i/>
         </w:rPr>
       </w:pPr>
-      <w:proofErr w:type="spellStart"/>
-      <w:r>
-        <w:rPr>
-          <w:b/>
-          <w:i/>
-        </w:rPr>
-        <w:t>Get_scheduler</w:t>
-      </w:r>
-      <w:proofErr w:type="spellEnd"/>
-      <w:r>
-        <w:rPr>
-          <w:b/>
-          <w:i/>
-        </w:rPr>
-        <w:t>(</w:t>
-      </w:r>
-      <w:proofErr w:type="spellStart"/>
-      <w:r>
-        <w:rPr>
-          <w:b/>
-          <w:i/>
-        </w:rPr>
-        <w:t>user_id</w:t>
-      </w:r>
-      <w:proofErr w:type="spellEnd"/>
-      <w:r>
-        <w:rPr>
-          <w:b/>
-          <w:i/>
-        </w:rPr>
-        <w:t xml:space="preserve">, </w:t>
-      </w:r>
-      <w:proofErr w:type="spellStart"/>
-      <w:r>
-        <w:rPr>
-          <w:b/>
-          <w:i/>
-        </w:rPr>
-        <w:t>int</w:t>
-      </w:r>
-      <w:proofErr w:type="spellEnd"/>
-      <w:r>
-        <w:rPr>
-          <w:b/>
-          <w:i/>
-        </w:rPr>
-        <w:t xml:space="preserve"> term=current)</w:t>
+      <w:r>
+        <w:rPr>
+          <w:b/>
+          <w:i/>
+        </w:rPr>
+        <w:t>Get_scheduler(user_id, int term=current)</w:t>
       </w:r>
     </w:p>
     <w:p>
@@ -1003,7 +487,6 @@
           <w:i/>
         </w:rPr>
       </w:pPr>
-      <w:proofErr w:type="spellStart"/>
       <w:r>
         <w:rPr>
           <w:b/>
@@ -1016,47 +499,7 @@
           <w:b/>
           <w:i/>
         </w:rPr>
-        <w:t>er_by_time</w:t>
-      </w:r>
-      <w:proofErr w:type="spellEnd"/>
-      <w:r>
-        <w:rPr>
-          <w:b/>
-          <w:i/>
-        </w:rPr>
-        <w:t>(</w:t>
-      </w:r>
-      <w:proofErr w:type="spellStart"/>
-      <w:r>
-        <w:rPr>
-          <w:b/>
-          <w:i/>
-        </w:rPr>
-        <w:t>user_id</w:t>
-      </w:r>
-      <w:proofErr w:type="spellEnd"/>
-      <w:r>
-        <w:rPr>
-          <w:b/>
-          <w:i/>
-        </w:rPr>
-        <w:t xml:space="preserve">, </w:t>
-      </w:r>
-      <w:proofErr w:type="spellStart"/>
-      <w:r>
-        <w:rPr>
-          <w:b/>
-          <w:i/>
-        </w:rPr>
-        <w:t>day_of_week</w:t>
-      </w:r>
-      <w:proofErr w:type="spellEnd"/>
-      <w:r>
-        <w:rPr>
-          <w:b/>
-          <w:i/>
-        </w:rPr>
-        <w:t>, term</w:t>
+        <w:t>er_by_time(user_id, day_of_week, term</w:t>
       </w:r>
       <w:r>
         <w:rPr>
@@ -1085,47 +528,20 @@
           <w:i/>
         </w:rPr>
       </w:pPr>
-      <w:proofErr w:type="spellStart"/>
-      <w:r>
-        <w:rPr>
-          <w:b/>
-          <w:i/>
-        </w:rPr>
-        <w:t>Add_scheduler</w:t>
-      </w:r>
-      <w:proofErr w:type="spellEnd"/>
-      <w:r>
-        <w:rPr>
-          <w:b/>
-          <w:i/>
-        </w:rPr>
-        <w:t>(</w:t>
-      </w:r>
-      <w:proofErr w:type="spellStart"/>
-      <w:r>
-        <w:rPr>
-          <w:b/>
-          <w:i/>
-        </w:rPr>
-        <w:t>user_id</w:t>
-      </w:r>
-      <w:proofErr w:type="spellEnd"/>
-      <w:r>
-        <w:rPr>
-          <w:b/>
-          <w:i/>
-        </w:rPr>
-        <w:t xml:space="preserve">, </w:t>
-      </w:r>
-      <w:proofErr w:type="spellStart"/>
-      <w:r>
-        <w:rPr>
-          <w:b/>
-          <w:i/>
-        </w:rPr>
-        <w:t>class_id</w:t>
-      </w:r>
-      <w:proofErr w:type="spellEnd"/>
+      <w:r>
+        <w:rPr>
+          <w:b/>
+          <w:i/>
+        </w:rPr>
+        <w:t>Add_scheduler(</w:t>
+      </w:r>
+      <w:r>
+        <w:rPr>
+          <w:b/>
+          <w:i/>
+        </w:rPr>
+        <w:t>user_id, class_id</w:t>
+      </w:r>
       <w:r>
         <w:rPr>
           <w:b/>
@@ -1153,53 +569,19 @@
           <w:i/>
         </w:rPr>
       </w:pPr>
-      <w:proofErr w:type="spellStart"/>
-      <w:r>
-        <w:rPr>
-          <w:b/>
-          <w:i/>
-        </w:rPr>
-        <w:t>Delete_scheduler</w:t>
-      </w:r>
-      <w:proofErr w:type="spellEnd"/>
-      <w:r>
-        <w:rPr>
-          <w:b/>
-          <w:i/>
-        </w:rPr>
-        <w:t>(</w:t>
-      </w:r>
-      <w:proofErr w:type="spellStart"/>
-      <w:r>
-        <w:rPr>
-          <w:b/>
-          <w:i/>
-        </w:rPr>
-        <w:t>user_id</w:t>
-      </w:r>
-      <w:proofErr w:type="spellEnd"/>
-      <w:r>
-        <w:rPr>
-          <w:b/>
-          <w:i/>
-        </w:rPr>
-        <w:t xml:space="preserve">, </w:t>
-      </w:r>
-      <w:proofErr w:type="spellStart"/>
-      <w:r>
-        <w:rPr>
-          <w:b/>
-          <w:i/>
-        </w:rPr>
-        <w:t>class_id</w:t>
-      </w:r>
-      <w:proofErr w:type="spellEnd"/>
-      <w:r>
-        <w:rPr>
-          <w:b/>
-          <w:i/>
-        </w:rPr>
-        <w:t>)</w:t>
+      <w:r>
+        <w:rPr>
+          <w:b/>
+          <w:i/>
+        </w:rPr>
+        <w:t xml:space="preserve">Delete_scheduler(user_id, </w:t>
+      </w:r>
+      <w:r>
+        <w:rPr>
+          <w:b/>
+          <w:i/>
+        </w:rPr>
+        <w:t>class_id)</w:t>
       </w:r>
     </w:p>
     <w:p>
@@ -1234,7 +616,6 @@
           <w:i/>
         </w:rPr>
       </w:pPr>
-      <w:proofErr w:type="spellStart"/>
       <w:r>
         <w:rPr>
           <w:b/>
@@ -1249,7 +630,6 @@
         </w:rPr>
         <w:t>s</w:t>
       </w:r>
-      <w:proofErr w:type="spellEnd"/>
       <w:r>
         <w:rPr>
           <w:b/>
@@ -1424,21 +804,12 @@
           <w:i/>
         </w:rPr>
       </w:pPr>
-      <w:proofErr w:type="spellStart"/>
-      <w:r>
-        <w:rPr>
-          <w:b/>
-          <w:i/>
-        </w:rPr>
-        <w:t>Mark_read</w:t>
-      </w:r>
-      <w:proofErr w:type="spellEnd"/>
-      <w:r>
-        <w:rPr>
-          <w:b/>
-          <w:i/>
-        </w:rPr>
-        <w:t>(notifications)</w:t>
+      <w:r>
+        <w:rPr>
+          <w:b/>
+          <w:i/>
+        </w:rPr>
+        <w:t>Mark_read(notifications)</w:t>
       </w:r>
     </w:p>
     <w:p>
@@ -1453,37 +824,12 @@
           <w:i/>
         </w:rPr>
       </w:pPr>
-      <w:proofErr w:type="spellStart"/>
-      <w:r>
-        <w:rPr>
-          <w:b/>
-          <w:i/>
-        </w:rPr>
-        <w:t>Add_new</w:t>
-      </w:r>
-      <w:proofErr w:type="spellEnd"/>
-      <w:r>
-        <w:rPr>
-          <w:b/>
-          <w:i/>
-        </w:rPr>
-        <w:t>(</w:t>
-      </w:r>
-      <w:proofErr w:type="spellStart"/>
-      <w:r>
-        <w:rPr>
-          <w:b/>
-          <w:i/>
-        </w:rPr>
-        <w:t>notification_detail</w:t>
-      </w:r>
-      <w:proofErr w:type="spellEnd"/>
-      <w:r>
-        <w:rPr>
-          <w:b/>
-          <w:i/>
-        </w:rPr>
-        <w:t>)</w:t>
+      <w:r>
+        <w:rPr>
+          <w:b/>
+          <w:i/>
+        </w:rPr>
+        <w:t>Add_new(notification_detail)</w:t>
       </w:r>
     </w:p>
     <w:p>
@@ -1535,37 +881,12 @@
           <w:i/>
         </w:rPr>
       </w:pPr>
-      <w:proofErr w:type="spellStart"/>
-      <w:r>
-        <w:rPr>
-          <w:b/>
-          <w:i/>
-        </w:rPr>
-        <w:t>Get_jobs</w:t>
-      </w:r>
-      <w:proofErr w:type="spellEnd"/>
-      <w:r>
-        <w:rPr>
-          <w:b/>
-          <w:i/>
-        </w:rPr>
-        <w:t>(</w:t>
-      </w:r>
-      <w:proofErr w:type="spellStart"/>
-      <w:r>
-        <w:rPr>
-          <w:b/>
-          <w:i/>
-        </w:rPr>
-        <w:t>int</w:t>
-      </w:r>
-      <w:proofErr w:type="spellEnd"/>
-      <w:r>
-        <w:rPr>
-          <w:b/>
-          <w:i/>
-        </w:rPr>
-        <w:t xml:space="preserve"> type, value)</w:t>
+      <w:r>
+        <w:rPr>
+          <w:b/>
+          <w:i/>
+        </w:rPr>
+        <w:t>Get_jobs(int type, value)</w:t>
       </w:r>
     </w:p>
     <w:tbl>
@@ -1785,53 +1106,12 @@
           <w:i/>
         </w:rPr>
       </w:pPr>
-      <w:proofErr w:type="spellStart"/>
-      <w:r>
-        <w:rPr>
-          <w:b/>
-          <w:i/>
-        </w:rPr>
-        <w:t>Get_job_by_class</w:t>
-      </w:r>
-      <w:proofErr w:type="spellEnd"/>
-      <w:r>
-        <w:rPr>
-          <w:b/>
-          <w:i/>
-        </w:rPr>
-        <w:t>(</w:t>
-      </w:r>
-      <w:proofErr w:type="spellStart"/>
-      <w:r>
-        <w:rPr>
-          <w:b/>
-          <w:i/>
-        </w:rPr>
-        <w:t>user_id</w:t>
-      </w:r>
-      <w:proofErr w:type="spellEnd"/>
-      <w:r>
-        <w:rPr>
-          <w:b/>
-          <w:i/>
-        </w:rPr>
-        <w:t xml:space="preserve">, </w:t>
-      </w:r>
-      <w:proofErr w:type="spellStart"/>
-      <w:r>
-        <w:rPr>
-          <w:b/>
-          <w:i/>
-        </w:rPr>
-        <w:t>class_id</w:t>
-      </w:r>
-      <w:proofErr w:type="spellEnd"/>
-      <w:r>
-        <w:rPr>
-          <w:b/>
-          <w:i/>
-        </w:rPr>
-        <w:t>)</w:t>
+      <w:r>
+        <w:rPr>
+          <w:b/>
+          <w:i/>
+        </w:rPr>
+        <w:t>Get_job_by_class(user_id, class_id)</w:t>
       </w:r>
     </w:p>
     <w:p>
@@ -1846,37 +1126,12 @@
           <w:i/>
         </w:rPr>
       </w:pPr>
-      <w:proofErr w:type="spellStart"/>
-      <w:r>
-        <w:rPr>
-          <w:b/>
-          <w:i/>
-        </w:rPr>
-        <w:t>Get_job_detail</w:t>
-      </w:r>
-      <w:proofErr w:type="spellEnd"/>
-      <w:r>
-        <w:rPr>
-          <w:b/>
-          <w:i/>
-        </w:rPr>
-        <w:t>(</w:t>
-      </w:r>
-      <w:proofErr w:type="spellStart"/>
-      <w:r>
-        <w:rPr>
-          <w:b/>
-          <w:i/>
-        </w:rPr>
-        <w:t>job_id</w:t>
-      </w:r>
-      <w:proofErr w:type="spellEnd"/>
-      <w:r>
-        <w:rPr>
-          <w:b/>
-          <w:i/>
-        </w:rPr>
-        <w:t>)</w:t>
+      <w:r>
+        <w:rPr>
+          <w:b/>
+          <w:i/>
+        </w:rPr>
+        <w:t>Get_job_detail(job_id)</w:t>
       </w:r>
     </w:p>
     <w:p>
@@ -1891,69 +1146,12 @@
           <w:i/>
         </w:rPr>
       </w:pPr>
-      <w:proofErr w:type="spellStart"/>
-      <w:r>
-        <w:rPr>
-          <w:b/>
-          <w:i/>
-        </w:rPr>
-        <w:t>Add_class_job</w:t>
-      </w:r>
-      <w:proofErr w:type="spellEnd"/>
-      <w:r>
-        <w:rPr>
-          <w:b/>
-          <w:i/>
-        </w:rPr>
-        <w:t>(</w:t>
-      </w:r>
-      <w:proofErr w:type="spellStart"/>
-      <w:r>
-        <w:rPr>
-          <w:b/>
-          <w:i/>
-        </w:rPr>
-        <w:t>user_id</w:t>
-      </w:r>
-      <w:proofErr w:type="spellEnd"/>
-      <w:r>
-        <w:rPr>
-          <w:b/>
-          <w:i/>
-        </w:rPr>
-        <w:t xml:space="preserve">, </w:t>
-      </w:r>
-      <w:proofErr w:type="spellStart"/>
-      <w:r>
-        <w:rPr>
-          <w:b/>
-          <w:i/>
-        </w:rPr>
-        <w:t>job_detail</w:t>
-      </w:r>
-      <w:proofErr w:type="spellEnd"/>
-      <w:r>
-        <w:rPr>
-          <w:b/>
-          <w:i/>
-        </w:rPr>
-        <w:t xml:space="preserve">, </w:t>
-      </w:r>
-      <w:proofErr w:type="spellStart"/>
-      <w:r>
-        <w:rPr>
-          <w:b/>
-          <w:i/>
-        </w:rPr>
-        <w:t>class_id</w:t>
-      </w:r>
-      <w:proofErr w:type="spellEnd"/>
-      <w:r>
-        <w:rPr>
-          <w:b/>
-          <w:i/>
-        </w:rPr>
-        <w:t>)</w:t>
+      <w:r>
+        <w:rPr>
+          <w:b/>
+          <w:i/>
+        </w:rPr>
+        <w:t>Add_class_job(user_id, job_detail, class_id)</w:t>
       </w:r>
       <w:r>
         <w:rPr>
@@ -1976,41 +1174,13 @@
           <w:color w:val="FF0000"/>
         </w:rPr>
       </w:pPr>
-      <w:proofErr w:type="spellStart"/>
       <w:r>
         <w:rPr>
           <w:b/>
           <w:i/>
           <w:color w:val="FF0000"/>
         </w:rPr>
-        <w:t>Delete_job</w:t>
-      </w:r>
-      <w:proofErr w:type="spellEnd"/>
-      <w:r>
-        <w:rPr>
-          <w:b/>
-          <w:i/>
-          <w:color w:val="FF0000"/>
-        </w:rPr>
-        <w:t>(</w:t>
-      </w:r>
-      <w:proofErr w:type="spellStart"/>
-      <w:r>
-        <w:rPr>
-          <w:b/>
-          <w:i/>
-          <w:color w:val="FF0000"/>
-        </w:rPr>
-        <w:t>job_id</w:t>
-      </w:r>
-      <w:proofErr w:type="spellEnd"/>
-      <w:r>
-        <w:rPr>
-          <w:b/>
-          <w:i/>
-          <w:color w:val="FF0000"/>
-        </w:rPr>
-        <w:t>)</w:t>
+        <w:t>Delete_job(job_id)</w:t>
       </w:r>
     </w:p>
     <w:p>
@@ -2026,41 +1196,13 @@
           <w:color w:val="FF0000"/>
         </w:rPr>
       </w:pPr>
-      <w:proofErr w:type="spellStart"/>
       <w:r>
         <w:rPr>
           <w:b/>
           <w:i/>
           <w:color w:val="FF0000"/>
         </w:rPr>
-        <w:t>Mark_job_finished</w:t>
-      </w:r>
-      <w:proofErr w:type="spellEnd"/>
-      <w:r>
-        <w:rPr>
-          <w:b/>
-          <w:i/>
-          <w:color w:val="FF0000"/>
-        </w:rPr>
-        <w:t>(</w:t>
-      </w:r>
-      <w:proofErr w:type="spellStart"/>
-      <w:r>
-        <w:rPr>
-          <w:b/>
-          <w:i/>
-          <w:color w:val="FF0000"/>
-        </w:rPr>
-        <w:t>job_id</w:t>
-      </w:r>
-      <w:proofErr w:type="spellEnd"/>
-      <w:r>
-        <w:rPr>
-          <w:b/>
-          <w:i/>
-          <w:color w:val="FF0000"/>
-        </w:rPr>
-        <w:t>)</w:t>
+        <w:t>Mark_job_finished(job_id)</w:t>
       </w:r>
     </w:p>
     <w:p>
@@ -2076,23 +1218,13 @@
           <w:color w:val="FF0000"/>
         </w:rPr>
       </w:pPr>
-      <w:proofErr w:type="spellStart"/>
       <w:r>
         <w:rPr>
           <w:b/>
           <w:i/>
           <w:color w:val="FF0000"/>
         </w:rPr>
-        <w:t>Mark_jobs_finished</w:t>
-      </w:r>
-      <w:proofErr w:type="spellEnd"/>
-      <w:r>
-        <w:rPr>
-          <w:b/>
-          <w:i/>
-          <w:color w:val="FF0000"/>
-        </w:rPr>
-        <w:t>(job list)</w:t>
+        <w:t>Mark_jobs_finished(job list)</w:t>
       </w:r>
     </w:p>
     <w:p>
@@ -2169,26 +1301,10 @@
         <w:ind w:left="1080"/>
       </w:pPr>
       <w:r>
-        <w:t xml:space="preserve">Give all user detail, email and user </w:t>
-      </w:r>
-      <w:proofErr w:type="spellStart"/>
-      <w:r>
-        <w:t>op</w:t>
-      </w:r>
-      <w:r>
-        <w:t>en_id</w:t>
-      </w:r>
-      <w:proofErr w:type="spellEnd"/>
-      <w:r>
-        <w:t xml:space="preserve"> from </w:t>
-      </w:r>
-      <w:proofErr w:type="spellStart"/>
-      <w:r>
-        <w:t>gmail</w:t>
-      </w:r>
-      <w:proofErr w:type="spellEnd"/>
-      <w:r>
-        <w:t xml:space="preserve"> to the registration</w:t>
+        <w:t>Give all user detail, email and user op</w:t>
+      </w:r>
+      <w:r>
+        <w:t>en_id from gmail to the registration</w:t>
       </w:r>
       <w:r>
         <w:t>.</w:t>
@@ -2240,15 +1356,7 @@
               <w:ind w:left="0"/>
             </w:pPr>
             <w:r>
-              <w:t xml:space="preserve">Call </w:t>
-            </w:r>
-            <w:proofErr w:type="spellStart"/>
-            <w:r>
-              <w:t>User_model.create_user</w:t>
-            </w:r>
-            <w:proofErr w:type="spellEnd"/>
-            <w:r>
-              <w:t>(user details)</w:t>
+              <w:t>Call User_model.create_user(user details)</w:t>
             </w:r>
           </w:p>
           <w:p>
@@ -2257,13 +1365,8 @@
               <w:ind w:left="0"/>
             </w:pPr>
             <w:r>
-              <w:t xml:space="preserve">Return </w:t>
-            </w:r>
-            <w:proofErr w:type="spellStart"/>
-            <w:r>
-              <w:t>user_id</w:t>
-            </w:r>
-            <w:proofErr w:type="spellEnd"/>
+              <w:t>Return user_id</w:t>
+            </w:r>
           </w:p>
         </w:tc>
       </w:tr>
@@ -2312,17 +1415,8 @@
           <w:b/>
           <w:i/>
         </w:rPr>
-        <w:t xml:space="preserve"> – user </w:t>
-      </w:r>
-      <w:proofErr w:type="spellStart"/>
-      <w:r>
-        <w:rPr>
-          <w:b/>
-          <w:i/>
-        </w:rPr>
-        <w:t>open_id</w:t>
-      </w:r>
-      <w:proofErr w:type="spellEnd"/>
+        <w:t xml:space="preserve"> – user open_id</w:t>
+      </w:r>
     </w:p>
     <w:p>
       <w:pPr>
@@ -2333,15 +1427,7 @@
         <w:t xml:space="preserve">Input: </w:t>
       </w:r>
       <w:r>
-        <w:t xml:space="preserve">User email, password for </w:t>
-      </w:r>
-      <w:proofErr w:type="spellStart"/>
-      <w:r>
-        <w:t>gmail</w:t>
-      </w:r>
-      <w:proofErr w:type="spellEnd"/>
-      <w:r>
-        <w:t xml:space="preserve"> authentication</w:t>
+        <w:t>User email, password for gmail authentication</w:t>
       </w:r>
     </w:p>
     <w:p>
@@ -2404,19 +1490,11 @@
                 <w:u w:val="single"/>
               </w:rPr>
             </w:pPr>
-            <w:proofErr w:type="spellStart"/>
             <w:r>
               <w:rPr>
                 <w:u w:val="single"/>
               </w:rPr>
-              <w:t>User_model.get_user_details_by_email</w:t>
-            </w:r>
-            <w:proofErr w:type="spellEnd"/>
-            <w:r>
-              <w:rPr>
-                <w:u w:val="single"/>
-              </w:rPr>
-              <w:t>(open</w:t>
+              <w:t>User_model.get_user_details_by_email(open</w:t>
             </w:r>
           </w:p>
         </w:tc>
@@ -2447,59 +1525,13 @@
           <w:color w:val="FF0000"/>
         </w:rPr>
       </w:pPr>
-      <w:proofErr w:type="spellStart"/>
       <w:r>
         <w:rPr>
           <w:b/>
           <w:i/>
           <w:color w:val="FF0000"/>
         </w:rPr>
-        <w:t>Add_friend</w:t>
-      </w:r>
-      <w:proofErr w:type="spellEnd"/>
-      <w:r>
-        <w:rPr>
-          <w:b/>
-          <w:i/>
-          <w:color w:val="FF0000"/>
-        </w:rPr>
-        <w:t>(</w:t>
-      </w:r>
-      <w:proofErr w:type="spellStart"/>
-      <w:r>
-        <w:rPr>
-          <w:b/>
-          <w:i/>
-          <w:color w:val="FF0000"/>
-        </w:rPr>
-        <w:t>user_id</w:t>
-      </w:r>
-      <w:proofErr w:type="spellEnd"/>
-      <w:r>
-        <w:rPr>
-          <w:b/>
-          <w:i/>
-          <w:color w:val="FF0000"/>
-        </w:rPr>
-        <w:t xml:space="preserve">, </w:t>
-      </w:r>
-      <w:proofErr w:type="spellStart"/>
-      <w:r>
-        <w:rPr>
-          <w:b/>
-          <w:i/>
-          <w:color w:val="FF0000"/>
-        </w:rPr>
-        <w:t>friend_id</w:t>
-      </w:r>
-      <w:proofErr w:type="spellEnd"/>
-      <w:r>
-        <w:rPr>
-          <w:b/>
-          <w:i/>
-          <w:color w:val="FF0000"/>
-        </w:rPr>
-        <w:t>)</w:t>
+        <w:t>Add_friend(user_id, friend_id)</w:t>
       </w:r>
     </w:p>
     <w:p>
@@ -2517,31 +1549,7 @@
         <w:ind w:left="1080"/>
       </w:pPr>
       <w:r>
-        <w:t xml:space="preserve">Input: </w:t>
-      </w:r>
-      <w:proofErr w:type="spellStart"/>
-      <w:r>
-        <w:t>user_id</w:t>
-      </w:r>
-      <w:proofErr w:type="spellEnd"/>
-      <w:r>
-        <w:t xml:space="preserve">: </w:t>
-      </w:r>
-      <w:proofErr w:type="gramStart"/>
-      <w:r>
-        <w:t>user want</w:t>
-      </w:r>
-      <w:proofErr w:type="gramEnd"/>
-      <w:r>
-        <w:t xml:space="preserve"> to add new friend, </w:t>
-      </w:r>
-      <w:proofErr w:type="spellStart"/>
-      <w:r>
-        <w:t>friend_id</w:t>
-      </w:r>
-      <w:proofErr w:type="spellEnd"/>
-      <w:r>
-        <w:t>)</w:t>
+        <w:t>Input: user_id: user want to add new friend, friend_id)</w:t>
       </w:r>
     </w:p>
     <w:p>
@@ -2550,15 +1558,7 @@
         <w:ind w:left="1080"/>
       </w:pPr>
       <w:r>
-        <w:t xml:space="preserve">Output: return status of </w:t>
-      </w:r>
-      <w:proofErr w:type="spellStart"/>
-      <w:r>
-        <w:t>add_friend</w:t>
-      </w:r>
-      <w:proofErr w:type="spellEnd"/>
-      <w:r>
-        <w:t xml:space="preserve"> operator, friend details</w:t>
+        <w:t>Output: return status of add_friend operator, friend details</w:t>
       </w:r>
     </w:p>
     <w:p>
@@ -2580,30 +1580,20 @@
           <w:color w:val="FF0000"/>
         </w:rPr>
       </w:pPr>
-      <w:proofErr w:type="spellStart"/>
       <w:r>
         <w:rPr>
           <w:b/>
           <w:i/>
           <w:color w:val="FF0000"/>
         </w:rPr>
-        <w:t>Is_friend</w:t>
-      </w:r>
-      <w:proofErr w:type="spellEnd"/>
+        <w:t xml:space="preserve">Is_friend(user1_id, user2 </w:t>
+      </w:r>
       <w:r>
         <w:rPr>
           <w:b/>
           <w:i/>
           <w:color w:val="FF0000"/>
         </w:rPr>
-        <w:t xml:space="preserve">(user1_id, user2 </w:t>
-      </w:r>
-      <w:r>
-        <w:rPr>
-          <w:b/>
-          <w:i/>
-          <w:color w:val="FF0000"/>
-        </w:rPr>
         <w:t>_id)</w:t>
       </w:r>
     </w:p>
@@ -2613,15 +1603,7 @@
         <w:ind w:left="1080"/>
       </w:pPr>
       <w:r>
-        <w:t xml:space="preserve">Check 2 </w:t>
-      </w:r>
-      <w:proofErr w:type="gramStart"/>
-      <w:r>
-        <w:t>user</w:t>
-      </w:r>
-      <w:proofErr w:type="gramEnd"/>
-      <w:r>
-        <w:t xml:space="preserve"> is friend or not</w:t>
+        <w:t>Check 2 user is friend or not</w:t>
       </w:r>
     </w:p>
     <w:p>
@@ -2642,15 +1624,7 @@
         <w:t>Output: true or false</w:t>
       </w:r>
       <w:r>
-        <w:t>. (</w:t>
-      </w:r>
-      <w:proofErr w:type="gramStart"/>
-      <w:r>
-        <w:t>optional</w:t>
-      </w:r>
-      <w:proofErr w:type="gramEnd"/>
-      <w:r>
-        <w:t>: details of 2 user)</w:t>
+        <w:t>. (optional: details of 2 user)</w:t>
       </w:r>
     </w:p>
     <w:p>
@@ -2675,21 +1649,12 @@
           <w:i/>
         </w:rPr>
       </w:pPr>
-      <w:proofErr w:type="spellStart"/>
-      <w:r>
-        <w:rPr>
-          <w:b/>
-          <w:i/>
-        </w:rPr>
-        <w:t>Search_user</w:t>
-      </w:r>
-      <w:proofErr w:type="spellEnd"/>
-      <w:r>
-        <w:rPr>
-          <w:b/>
-          <w:i/>
-        </w:rPr>
-        <w:t>(type, string</w:t>
+      <w:r>
+        <w:rPr>
+          <w:b/>
+          <w:i/>
+        </w:rPr>
+        <w:t>Search_user(type, string</w:t>
       </w:r>
       <w:r>
         <w:rPr>
@@ -2698,7 +1663,6 @@
         </w:rPr>
         <w:t xml:space="preserve"> = </w:t>
       </w:r>
-      <w:proofErr w:type="spellStart"/>
       <w:r>
         <w:rPr>
           <w:b/>
@@ -2706,7 +1670,6 @@
         </w:rPr>
         <w:t>emtpy</w:t>
       </w:r>
-      <w:proofErr w:type="spellEnd"/>
       <w:r>
         <w:rPr>
           <w:b/>
@@ -2869,14 +1832,7 @@
               <w:rPr>
                 <w:color w:val="FF0000"/>
               </w:rPr>
-              <w:t xml:space="preserve">1: </w:t>
-            </w:r>
-            <w:proofErr w:type="spellStart"/>
-            <w:r>
-              <w:rPr>
-                <w:color w:val="FF0000"/>
-              </w:rPr>
-              <w:t>same_</w:t>
+              <w:t>1: same_</w:t>
             </w:r>
             <w:r>
               <w:rPr>
@@ -2884,7 +1840,6 @@
               </w:rPr>
               <w:t>group</w:t>
             </w:r>
-            <w:proofErr w:type="spellEnd"/>
           </w:p>
         </w:tc>
         <w:tc>
@@ -2954,13 +1909,8 @@
               <w:ind w:left="0"/>
             </w:pPr>
             <w:r>
-              <w:t xml:space="preserve">2: </w:t>
-            </w:r>
-            <w:proofErr w:type="spellStart"/>
-            <w:r>
-              <w:t>by_class_id</w:t>
-            </w:r>
-            <w:proofErr w:type="spellEnd"/>
+              <w:t>2: by_class_id</w:t>
+            </w:r>
           </w:p>
         </w:tc>
         <w:tc>
@@ -2979,13 +1929,8 @@
               <w:t xml:space="preserve"> all</w:t>
             </w:r>
             <w:r>
-              <w:t xml:space="preserve"> user by </w:t>
-            </w:r>
-            <w:proofErr w:type="spellStart"/>
-            <w:r>
-              <w:t>class_id</w:t>
-            </w:r>
-            <w:proofErr w:type="spellEnd"/>
+              <w:t xml:space="preserve"> user by class_id</w:t>
+            </w:r>
           </w:p>
         </w:tc>
         <w:tc>
@@ -3020,16 +1965,8 @@
               <w:rPr>
                 <w:color w:val="FF0000"/>
               </w:rPr>
-              <w:t xml:space="preserve">2: </w:t>
-            </w:r>
-            <w:proofErr w:type="spellStart"/>
-            <w:r>
-              <w:rPr>
-                <w:color w:val="FF0000"/>
-              </w:rPr>
-              <w:t>same_subject</w:t>
-            </w:r>
-            <w:proofErr w:type="spellEnd"/>
+              <w:t>2: same_subject</w:t>
+            </w:r>
           </w:p>
         </w:tc>
         <w:tc>
@@ -3083,13 +2020,8 @@
           </w:tcPr>
           <w:p>
             <w:r>
-              <w:t xml:space="preserve">3: </w:t>
-            </w:r>
-            <w:proofErr w:type="spellStart"/>
-            <w:r>
-              <w:t>by_subject_id</w:t>
-            </w:r>
-            <w:proofErr w:type="spellEnd"/>
+              <w:t>3: by_subject_id</w:t>
+            </w:r>
           </w:p>
         </w:tc>
         <w:tc>
@@ -3102,13 +2034,8 @@
               <w:ind w:left="0"/>
             </w:pPr>
             <w:r>
-              <w:t xml:space="preserve">Get all user by </w:t>
-            </w:r>
-            <w:proofErr w:type="spellStart"/>
-            <w:r>
-              <w:t>subject_id</w:t>
-            </w:r>
-            <w:proofErr w:type="spellEnd"/>
+              <w:t>Get all user by subject_id</w:t>
+            </w:r>
           </w:p>
         </w:tc>
         <w:tc>
@@ -3141,16 +2068,8 @@
               <w:rPr>
                 <w:color w:val="FF0000"/>
               </w:rPr>
-              <w:t xml:space="preserve">4: </w:t>
-            </w:r>
-            <w:proofErr w:type="spellStart"/>
-            <w:r>
-              <w:rPr>
-                <w:color w:val="FF0000"/>
-              </w:rPr>
-              <w:t>student_code</w:t>
-            </w:r>
-            <w:proofErr w:type="spellEnd"/>
+              <w:t>4: student_code</w:t>
+            </w:r>
           </w:p>
         </w:tc>
         <w:tc>
@@ -3192,13 +2111,8 @@
           </w:tcPr>
           <w:p>
             <w:r>
-              <w:t xml:space="preserve">5: </w:t>
-            </w:r>
-            <w:proofErr w:type="spellStart"/>
-            <w:r>
-              <w:t>by_student_name</w:t>
-            </w:r>
-            <w:proofErr w:type="spellEnd"/>
+              <w:t>5: by_student_name</w:t>
+            </w:r>
           </w:p>
         </w:tc>
         <w:tc>
@@ -3239,16 +2153,8 @@
               <w:rPr>
                 <w:color w:val="FF0000"/>
               </w:rPr>
-              <w:t xml:space="preserve">4: </w:t>
-            </w:r>
-            <w:proofErr w:type="spellStart"/>
-            <w:r>
-              <w:rPr>
-                <w:color w:val="FF0000"/>
-              </w:rPr>
-              <w:t>mutual_friend</w:t>
-            </w:r>
-            <w:proofErr w:type="spellEnd"/>
+              <w:t>4: mutual_friend</w:t>
+            </w:r>
           </w:p>
         </w:tc>
         <w:tc>
@@ -3390,15 +2296,7 @@
               <w:t xml:space="preserve">  </w:t>
             </w:r>
             <w:r>
-              <w:t xml:space="preserve">2: </w:t>
-            </w:r>
-            <w:proofErr w:type="spellStart"/>
-            <w:r>
-              <w:t>user_model.get_user_by_class</w:t>
-            </w:r>
-            <w:proofErr w:type="spellEnd"/>
-            <w:r>
-              <w:t>(value)</w:t>
+              <w:t>2: user_model.get_user_by_class(value)</w:t>
             </w:r>
             <w:r>
               <w:t>;</w:t>
@@ -3410,15 +2308,7 @@
               <w:ind w:hanging="720"/>
             </w:pPr>
             <w:r>
-              <w:t xml:space="preserve">  3: </w:t>
-            </w:r>
-            <w:proofErr w:type="spellStart"/>
-            <w:r>
-              <w:t>user_model.get_user_by_subject</w:t>
-            </w:r>
-            <w:proofErr w:type="spellEnd"/>
-            <w:r>
-              <w:t>(value);</w:t>
+              <w:t xml:space="preserve">  3: user_model.get_user_by_subject(value);</w:t>
             </w:r>
           </w:p>
           <w:p>
@@ -3427,15 +2317,7 @@
               <w:ind w:hanging="720"/>
             </w:pPr>
             <w:r>
-              <w:t xml:space="preserve">  5: </w:t>
-            </w:r>
-            <w:proofErr w:type="spellStart"/>
-            <w:r>
-              <w:t>user_model.get_user_by_name</w:t>
-            </w:r>
-            <w:proofErr w:type="spellEnd"/>
-            <w:r>
-              <w:t>(name);</w:t>
+              <w:t xml:space="preserve">  5: user_model.get_user_by_name(name);</w:t>
             </w:r>
           </w:p>
         </w:tc>
@@ -3463,37 +2345,12 @@
           <w:i/>
         </w:rPr>
       </w:pPr>
-      <w:proofErr w:type="spellStart"/>
-      <w:r>
-        <w:rPr>
-          <w:b/>
-          <w:i/>
-        </w:rPr>
-        <w:t>Get_user_detail</w:t>
-      </w:r>
-      <w:proofErr w:type="spellEnd"/>
-      <w:r>
-        <w:rPr>
-          <w:b/>
-          <w:i/>
-        </w:rPr>
-        <w:t>(</w:t>
-      </w:r>
-      <w:proofErr w:type="spellStart"/>
-      <w:r>
-        <w:rPr>
-          <w:b/>
-          <w:i/>
-        </w:rPr>
-        <w:t>user_id</w:t>
-      </w:r>
-      <w:proofErr w:type="spellEnd"/>
-      <w:r>
-        <w:rPr>
-          <w:b/>
-          <w:i/>
-        </w:rPr>
-        <w:t>)</w:t>
+      <w:r>
+        <w:rPr>
+          <w:b/>
+          <w:i/>
+        </w:rPr>
+        <w:t>Get_user_detail(user_id)</w:t>
       </w:r>
     </w:p>
     <w:p>
@@ -3514,15 +2371,7 @@
         <w:ind w:left="1080"/>
       </w:pPr>
       <w:r>
-        <w:t xml:space="preserve">Output: the </w:t>
-      </w:r>
-      <w:proofErr w:type="spellStart"/>
-      <w:r>
-        <w:t>arrary</w:t>
-      </w:r>
-      <w:proofErr w:type="spellEnd"/>
-      <w:r>
-        <w:t xml:space="preserve"> details of user</w:t>
+        <w:t>Output: the arrary details of user</w:t>
       </w:r>
     </w:p>
     <w:p>
@@ -3538,49 +2387,29 @@
           <w:color w:val="000000" w:themeColor="text1"/>
         </w:rPr>
       </w:pPr>
-      <w:proofErr w:type="spellStart"/>
       <w:r>
         <w:rPr>
           <w:b/>
           <w:i/>
           <w:color w:val="000000" w:themeColor="text1"/>
         </w:rPr>
-        <w:t>Get_user_by_project</w:t>
-      </w:r>
-      <w:proofErr w:type="spellEnd"/>
+        <w:t>Get_user_by_project(</w:t>
+      </w:r>
       <w:r>
         <w:rPr>
           <w:b/>
           <w:i/>
           <w:color w:val="000000" w:themeColor="text1"/>
         </w:rPr>
-        <w:t>(</w:t>
-      </w:r>
-      <w:proofErr w:type="spellStart"/>
+        <w:t>class</w:t>
+      </w:r>
       <w:r>
         <w:rPr>
           <w:b/>
           <w:i/>
           <w:color w:val="000000" w:themeColor="text1"/>
         </w:rPr>
-        <w:t>class</w:t>
-      </w:r>
-      <w:r>
-        <w:rPr>
-          <w:b/>
-          <w:i/>
-          <w:color w:val="000000" w:themeColor="text1"/>
-        </w:rPr>
-        <w:t>_id</w:t>
-      </w:r>
-      <w:proofErr w:type="spellEnd"/>
-      <w:r>
-        <w:rPr>
-          <w:b/>
-          <w:i/>
-          <w:color w:val="000000" w:themeColor="text1"/>
-        </w:rPr>
-        <w:t>)</w:t>
+        <w:t>_id)</w:t>
       </w:r>
     </w:p>
     <w:p>
@@ -3625,24 +2454,11 @@
                 <w:color w:val="000000" w:themeColor="text1"/>
               </w:rPr>
             </w:pPr>
-            <w:proofErr w:type="spellStart"/>
             <w:r>
               <w:t>User_model.g</w:t>
             </w:r>
             <w:r>
-              <w:t>et_users_in_project</w:t>
-            </w:r>
-            <w:proofErr w:type="spellEnd"/>
-            <w:r>
-              <w:t>(</w:t>
-            </w:r>
-            <w:proofErr w:type="spellStart"/>
-            <w:r>
-              <w:t>class_id</w:t>
-            </w:r>
-            <w:proofErr w:type="spellEnd"/>
-            <w:r>
-              <w:t>)</w:t>
+              <w:t>et_users_in_project(class_id)</w:t>
             </w:r>
           </w:p>
         </w:tc>
@@ -3689,7 +2505,6 @@
           <w:i/>
         </w:rPr>
       </w:pPr>
-      <w:proofErr w:type="spellStart"/>
       <w:r>
         <w:rPr>
           <w:b/>
@@ -3697,7 +2512,6 @@
         </w:rPr>
         <w:t>Get_all_subjects</w:t>
       </w:r>
-      <w:proofErr w:type="spellEnd"/>
       <w:r>
         <w:rPr>
           <w:b/>
@@ -3777,7 +2591,6 @@
               <w:pStyle w:val="ListParagraph"/>
               <w:ind w:hanging="720"/>
             </w:pPr>
-            <w:proofErr w:type="spellStart"/>
             <w:r>
               <w:t>Subject</w:t>
             </w:r>
@@ -3787,7 +2600,6 @@
             <w:r>
               <w:t>get_all_subjects</w:t>
             </w:r>
-            <w:proofErr w:type="spellEnd"/>
           </w:p>
         </w:tc>
       </w:tr>
@@ -3811,7 +2623,6 @@
           <w:color w:val="FF0000"/>
         </w:rPr>
       </w:pPr>
-      <w:proofErr w:type="spellStart"/>
       <w:r>
         <w:rPr>
           <w:b/>
@@ -3820,32 +2631,13 @@
         </w:rPr>
         <w:t>Get_subjects_by_user</w:t>
       </w:r>
-      <w:proofErr w:type="spellEnd"/>
       <w:r>
         <w:rPr>
           <w:b/>
           <w:i/>
           <w:color w:val="FF0000"/>
         </w:rPr>
-        <w:t>(</w:t>
-      </w:r>
-      <w:proofErr w:type="spellStart"/>
-      <w:r>
-        <w:rPr>
-          <w:b/>
-          <w:i/>
-          <w:color w:val="FF0000"/>
-        </w:rPr>
-        <w:t>user_id</w:t>
-      </w:r>
-      <w:proofErr w:type="spellEnd"/>
-      <w:r>
-        <w:rPr>
-          <w:b/>
-          <w:i/>
-          <w:color w:val="FF0000"/>
-        </w:rPr>
-        <w:t>)</w:t>
+        <w:t>(user_id)</w:t>
       </w:r>
     </w:p>
     <w:p>
@@ -3854,13 +2646,8 @@
         <w:ind w:left="1512"/>
       </w:pPr>
       <w:r>
-        <w:t xml:space="preserve">Input: </w:t>
-      </w:r>
-      <w:proofErr w:type="spellStart"/>
-      <w:r>
-        <w:t>user_id</w:t>
-      </w:r>
-      <w:proofErr w:type="spellEnd"/>
+        <w:t>Input: user_id</w:t>
+      </w:r>
     </w:p>
     <w:p>
       <w:pPr>
@@ -3884,23 +2671,21 @@
           <w:color w:val="FF0000"/>
         </w:rPr>
       </w:pPr>
-      <w:proofErr w:type="spellStart"/>
       <w:r>
         <w:rPr>
           <w:b/>
           <w:i/>
           <w:color w:val="FF0000"/>
         </w:rPr>
-        <w:t>Add_subject_to_user</w:t>
-      </w:r>
-      <w:proofErr w:type="spellEnd"/>
+        <w:t>Add_subject_to_user(subject, user)</w:t>
+      </w:r>
       <w:r>
         <w:rPr>
           <w:b/>
           <w:i/>
           <w:color w:val="FF0000"/>
         </w:rPr>
-        <w:t>(subject, user)</w:t>
+        <w:t xml:space="preserve"> </w:t>
       </w:r>
       <w:r>
         <w:rPr>
@@ -3908,7 +2693,7 @@
           <w:i/>
           <w:color w:val="FF0000"/>
         </w:rPr>
-        <w:t xml:space="preserve"> </w:t>
+        <w:sym w:font="Wingdings" w:char="F0E0"/>
       </w:r>
       <w:r>
         <w:rPr>
@@ -3916,14 +2701,6 @@
           <w:i/>
           <w:color w:val="FF0000"/>
         </w:rPr>
-        <w:sym w:font="Wingdings" w:char="F0E0"/>
-      </w:r>
-      <w:r>
-        <w:rPr>
-          <w:b/>
-          <w:i/>
-          <w:color w:val="FF0000"/>
-        </w:rPr>
         <w:t xml:space="preserve"> optional</w:t>
       </w:r>
     </w:p>
@@ -3933,16 +2710,11 @@
         <w:ind w:left="1512"/>
       </w:pPr>
       <w:r>
-        <w:t xml:space="preserve">Input: </w:t>
-      </w:r>
-      <w:proofErr w:type="spellStart"/>
-      <w:r>
-        <w:t>user_</w:t>
+        <w:t>Input: user_</w:t>
       </w:r>
       <w:r>
         <w:t>id</w:t>
       </w:r>
-      <w:proofErr w:type="spellEnd"/>
     </w:p>
     <w:p>
       <w:pPr>
@@ -3965,37 +2737,12 @@
           <w:i/>
         </w:rPr>
       </w:pPr>
-      <w:proofErr w:type="spellStart"/>
-      <w:r>
-        <w:rPr>
-          <w:b/>
-          <w:i/>
-        </w:rPr>
-        <w:t>Get_subject_detail</w:t>
-      </w:r>
-      <w:proofErr w:type="spellEnd"/>
-      <w:r>
-        <w:rPr>
-          <w:b/>
-          <w:i/>
-        </w:rPr>
-        <w:t>(</w:t>
-      </w:r>
-      <w:proofErr w:type="spellStart"/>
-      <w:r>
-        <w:rPr>
-          <w:b/>
-          <w:i/>
-        </w:rPr>
-        <w:t>subject_id</w:t>
-      </w:r>
-      <w:proofErr w:type="spellEnd"/>
-      <w:r>
-        <w:rPr>
-          <w:b/>
-          <w:i/>
-        </w:rPr>
-        <w:t>)</w:t>
+      <w:r>
+        <w:rPr>
+          <w:b/>
+          <w:i/>
+        </w:rPr>
+        <w:t>Get_subject_detail(subject_id)</w:t>
       </w:r>
     </w:p>
     <w:p>
@@ -4056,7 +2803,6 @@
               <w:pStyle w:val="ListParagraph"/>
               <w:ind w:hanging="720"/>
             </w:pPr>
-            <w:proofErr w:type="spellStart"/>
             <w:r>
               <w:t>Subject_model</w:t>
             </w:r>
@@ -4064,19 +2810,7 @@
               <w:t>.get_</w:t>
             </w:r>
             <w:r>
-              <w:t>subject_detail</w:t>
-            </w:r>
-            <w:proofErr w:type="spellEnd"/>
-            <w:r>
-              <w:t>(</w:t>
-            </w:r>
-            <w:proofErr w:type="spellStart"/>
-            <w:r>
-              <w:t>subject_id</w:t>
-            </w:r>
-            <w:proofErr w:type="spellEnd"/>
-            <w:r>
-              <w:t>)</w:t>
+              <w:t>subject_detail(subject_id)</w:t>
             </w:r>
           </w:p>
         </w:tc>
@@ -4100,7 +2834,6 @@
           <w:i/>
         </w:rPr>
       </w:pPr>
-      <w:proofErr w:type="spellStart"/>
       <w:r>
         <w:rPr>
           <w:b/>
@@ -4108,7 +2841,6 @@
         </w:rPr>
         <w:t>Class_subjects</w:t>
       </w:r>
-      <w:proofErr w:type="spellEnd"/>
     </w:p>
     <w:p>
       <w:pPr>
@@ -4123,7 +2855,6 @@
           <w:color w:val="FF0000"/>
         </w:rPr>
       </w:pPr>
-      <w:proofErr w:type="spellStart"/>
       <w:r>
         <w:rPr>
           <w:b/>
@@ -4132,7 +2863,6 @@
         </w:rPr>
         <w:t>Get_all_classes</w:t>
       </w:r>
-      <w:proofErr w:type="spellEnd"/>
       <w:r>
         <w:rPr>
           <w:b/>
@@ -4188,31 +2918,13 @@
           <w:i/>
         </w:rPr>
       </w:pPr>
-      <w:proofErr w:type="spellStart"/>
-      <w:r>
-        <w:rPr>
-          <w:b/>
-          <w:i/>
-        </w:rPr>
-        <w:t>Get_class_by_subject</w:t>
-      </w:r>
-      <w:proofErr w:type="spellEnd"/>
-      <w:r>
-        <w:rPr>
-          <w:b/>
-          <w:i/>
-        </w:rPr>
-        <w:t>(</w:t>
-      </w:r>
-      <w:proofErr w:type="spellStart"/>
-      <w:r>
-        <w:rPr>
-          <w:b/>
-          <w:i/>
-        </w:rPr>
-        <w:t>subject_id</w:t>
-      </w:r>
-      <w:proofErr w:type="spellEnd"/>
+      <w:r>
+        <w:rPr>
+          <w:b/>
+          <w:i/>
+        </w:rPr>
+        <w:t>Get_class_by_subject(subject_id</w:t>
+      </w:r>
       <w:r>
         <w:rPr>
           <w:b/>
@@ -4234,13 +2946,8 @@
         <w:ind w:left="1512"/>
       </w:pPr>
       <w:r>
-        <w:t xml:space="preserve">Input: </w:t>
-      </w:r>
-      <w:proofErr w:type="spellStart"/>
-      <w:r>
-        <w:t>subject_id</w:t>
-      </w:r>
-      <w:proofErr w:type="spellEnd"/>
+        <w:t>Input: subject_id</w:t>
+      </w:r>
     </w:p>
     <w:p>
       <w:pPr>
@@ -4248,15 +2955,7 @@
         <w:ind w:left="1512"/>
       </w:pPr>
       <w:r>
-        <w:t xml:space="preserve">Output: all </w:t>
-      </w:r>
-      <w:proofErr w:type="gramStart"/>
-      <w:r>
-        <w:t>subject’s</w:t>
-      </w:r>
-      <w:proofErr w:type="gramEnd"/>
-      <w:r>
-        <w:t xml:space="preserve"> class</w:t>
+        <w:t>Output: all subject’s class</w:t>
       </w:r>
     </w:p>
     <w:p>
@@ -4301,7 +3000,6 @@
                 <w:color w:val="000000" w:themeColor="text1"/>
               </w:rPr>
             </w:pPr>
-            <w:proofErr w:type="spellStart"/>
             <w:r>
               <w:t>Class_subject</w:t>
             </w:r>
@@ -4311,17 +3009,11 @@
             <w:r>
               <w:t>get_class_by_subject</w:t>
             </w:r>
-            <w:proofErr w:type="spellEnd"/>
             <w:r>
               <w:t>(</w:t>
             </w:r>
-            <w:proofErr w:type="spellStart"/>
-            <w:r>
-              <w:t>subject_id</w:t>
-            </w:r>
-            <w:proofErr w:type="spellEnd"/>
-            <w:r>
-              <w:t>, term</w:t>
+            <w:r>
+              <w:t>subject_id, term</w:t>
             </w:r>
             <w:r>
               <w:t>=current</w:t>
@@ -4351,31 +3043,13 @@
           <w:i/>
         </w:rPr>
       </w:pPr>
-      <w:proofErr w:type="spellStart"/>
-      <w:r>
-        <w:rPr>
-          <w:b/>
-          <w:i/>
-        </w:rPr>
-        <w:t>Get_classes_by_user</w:t>
-      </w:r>
-      <w:proofErr w:type="spellEnd"/>
-      <w:r>
-        <w:rPr>
-          <w:b/>
-          <w:i/>
-        </w:rPr>
-        <w:t>(</w:t>
-      </w:r>
-      <w:proofErr w:type="spellStart"/>
-      <w:r>
-        <w:rPr>
-          <w:b/>
-          <w:i/>
-        </w:rPr>
-        <w:t>user_id</w:t>
-      </w:r>
-      <w:proofErr w:type="spellEnd"/>
+      <w:r>
+        <w:rPr>
+          <w:b/>
+          <w:i/>
+        </w:rPr>
+        <w:t>Get_classes_by_user(user_id</w:t>
+      </w:r>
       <w:r>
         <w:rPr>
           <w:b/>
@@ -4433,33 +3107,24 @@
                 <w:color w:val="000000" w:themeColor="text1"/>
               </w:rPr>
             </w:pPr>
-            <w:proofErr w:type="spellStart"/>
             <w:r>
               <w:t>Class_subject</w:t>
             </w:r>
-            <w:proofErr w:type="spellEnd"/>
             <w:r>
               <w:t xml:space="preserve"> </w:t>
             </w:r>
             <w:r>
-              <w:t>_</w:t>
-            </w:r>
-            <w:proofErr w:type="spellStart"/>
-            <w:r>
-              <w:t>model.</w:t>
+              <w:t>_model.</w:t>
             </w:r>
             <w:r>
               <w:t>get_class_by_user</w:t>
             </w:r>
-            <w:proofErr w:type="spellEnd"/>
             <w:r>
               <w:t>(</w:t>
             </w:r>
-            <w:proofErr w:type="spellStart"/>
             <w:r>
               <w:t>user_id</w:t>
             </w:r>
-            <w:proofErr w:type="spellEnd"/>
             <w:r>
               <w:t>, term</w:t>
             </w:r>
@@ -4491,7 +3156,6 @@
           <w:i/>
         </w:rPr>
       </w:pPr>
-      <w:proofErr w:type="spellStart"/>
       <w:r>
         <w:rPr>
           <w:b/>
@@ -4504,31 +3168,7 @@
           <w:b/>
           <w:i/>
         </w:rPr>
-        <w:t>_detail</w:t>
-      </w:r>
-      <w:proofErr w:type="spellEnd"/>
-      <w:r>
-        <w:rPr>
-          <w:b/>
-          <w:i/>
-        </w:rPr>
-        <w:t>(</w:t>
-      </w:r>
-      <w:proofErr w:type="spellStart"/>
-      <w:r>
-        <w:rPr>
-          <w:b/>
-          <w:i/>
-        </w:rPr>
-        <w:t>class_id</w:t>
-      </w:r>
-      <w:proofErr w:type="spellEnd"/>
-      <w:r>
-        <w:rPr>
-          <w:b/>
-          <w:i/>
-        </w:rPr>
-        <w:t>)</w:t>
+        <w:t>_detail(class_id)</w:t>
       </w:r>
     </w:p>
     <w:p>
@@ -4543,21 +3183,12 @@
           <w:i/>
         </w:rPr>
       </w:pPr>
-      <w:proofErr w:type="spellStart"/>
-      <w:r>
-        <w:rPr>
-          <w:b/>
-          <w:i/>
-        </w:rPr>
-        <w:t>Add_class_to_user</w:t>
-      </w:r>
-      <w:proofErr w:type="spellEnd"/>
-      <w:r>
-        <w:rPr>
-          <w:b/>
-          <w:i/>
-        </w:rPr>
-        <w:t>(class, user)</w:t>
+      <w:r>
+        <w:rPr>
+          <w:b/>
+          <w:i/>
+        </w:rPr>
+        <w:t>Add_class_to_user(class, user)</w:t>
       </w:r>
     </w:p>
     <w:p>
@@ -4609,13 +3240,8 @@
             <w:tcW w:w="9576" w:type="dxa"/>
           </w:tcPr>
           <w:p>
-            <w:proofErr w:type="spellStart"/>
-            <w:r>
-              <w:t>Check_scheduler</w:t>
-            </w:r>
-            <w:proofErr w:type="spellEnd"/>
-            <w:r>
-              <w:t xml:space="preserve"> if class is same period with other class</w:t>
+            <w:r>
+              <w:t>Check_scheduler if class is same period with other class</w:t>
             </w:r>
           </w:p>
           <w:p>
@@ -4624,29 +3250,8 @@
                 <w:color w:val="000000" w:themeColor="text1"/>
               </w:rPr>
             </w:pPr>
-            <w:proofErr w:type="spellStart"/>
-            <w:r>
-              <w:t>Scheduler_model.Add_scheduler</w:t>
-            </w:r>
-            <w:proofErr w:type="spellEnd"/>
-            <w:r>
-              <w:t>(</w:t>
-            </w:r>
-            <w:proofErr w:type="spellStart"/>
-            <w:r>
-              <w:t>class_id</w:t>
-            </w:r>
-            <w:proofErr w:type="spellEnd"/>
-            <w:r>
-              <w:t xml:space="preserve">, </w:t>
-            </w:r>
-            <w:proofErr w:type="spellStart"/>
-            <w:r>
-              <w:t>class_id</w:t>
-            </w:r>
-            <w:proofErr w:type="spellEnd"/>
-            <w:r>
-              <w:t>, term=current)</w:t>
+            <w:r>
+              <w:t>Scheduler_model.Add_scheduler(class_id, class_id, term=current)</w:t>
             </w:r>
           </w:p>
         </w:tc>
@@ -4674,69 +3279,12 @@
           <w:i/>
         </w:rPr>
       </w:pPr>
-      <w:proofErr w:type="spellStart"/>
-      <w:r>
-        <w:rPr>
-          <w:b/>
-          <w:i/>
-        </w:rPr>
-        <w:t>Change_class</w:t>
-      </w:r>
-      <w:proofErr w:type="spellEnd"/>
-      <w:r>
-        <w:rPr>
-          <w:b/>
-          <w:i/>
-        </w:rPr>
-        <w:t>(</w:t>
-      </w:r>
-      <w:proofErr w:type="spellStart"/>
-      <w:r>
-        <w:rPr>
-          <w:b/>
-          <w:i/>
-        </w:rPr>
-        <w:t>user_id</w:t>
-      </w:r>
-      <w:proofErr w:type="spellEnd"/>
-      <w:r>
-        <w:rPr>
-          <w:b/>
-          <w:i/>
-        </w:rPr>
-        <w:t xml:space="preserve">, </w:t>
-      </w:r>
-      <w:proofErr w:type="spellStart"/>
-      <w:r>
-        <w:rPr>
-          <w:b/>
-          <w:i/>
-        </w:rPr>
-        <w:t>old_class_id</w:t>
-      </w:r>
-      <w:proofErr w:type="spellEnd"/>
-      <w:r>
-        <w:rPr>
-          <w:b/>
-          <w:i/>
-        </w:rPr>
-        <w:t xml:space="preserve">, </w:t>
-      </w:r>
-      <w:proofErr w:type="spellStart"/>
-      <w:r>
-        <w:rPr>
-          <w:b/>
-          <w:i/>
-        </w:rPr>
-        <w:t>new_class_id</w:t>
-      </w:r>
-      <w:proofErr w:type="spellEnd"/>
-      <w:r>
-        <w:rPr>
-          <w:b/>
-          <w:i/>
-        </w:rPr>
-        <w:t>)</w:t>
+      <w:r>
+        <w:rPr>
+          <w:b/>
+          <w:i/>
+        </w:rPr>
+        <w:t>Change_class(user_id, old_class_id, new_class_id)</w:t>
       </w:r>
     </w:p>
     <w:p>
@@ -4776,29 +3324,8 @@
             <w:tcW w:w="9576" w:type="dxa"/>
           </w:tcPr>
           <w:p>
-            <w:proofErr w:type="spellStart"/>
-            <w:r>
-              <w:t>Scheduler_model.Add_scheduler</w:t>
-            </w:r>
-            <w:proofErr w:type="spellEnd"/>
-            <w:r>
-              <w:t>(</w:t>
-            </w:r>
-            <w:proofErr w:type="spellStart"/>
-            <w:r>
-              <w:t>class_id</w:t>
-            </w:r>
-            <w:proofErr w:type="spellEnd"/>
-            <w:r>
-              <w:t xml:space="preserve">, </w:t>
-            </w:r>
-            <w:proofErr w:type="spellStart"/>
-            <w:r>
-              <w:t>class_id</w:t>
-            </w:r>
-            <w:proofErr w:type="spellEnd"/>
-            <w:r>
-              <w:t>, term=current)</w:t>
+            <w:r>
+              <w:t>Scheduler_model.Add_scheduler(class_id, class_id, term=current)</w:t>
             </w:r>
           </w:p>
           <w:p>
@@ -4807,27 +3334,9 @@
                 <w:color w:val="000000" w:themeColor="text1"/>
               </w:rPr>
             </w:pPr>
-            <w:proofErr w:type="spellStart"/>
-            <w:r>
-              <w:t>Scheduler_mode.Delete_scheduler</w:t>
-            </w:r>
-            <w:proofErr w:type="spellEnd"/>
-            <w:r>
-              <w:t>(</w:t>
-            </w:r>
-            <w:proofErr w:type="spellStart"/>
-            <w:r>
-              <w:t>user_id</w:t>
-            </w:r>
-            <w:proofErr w:type="spellEnd"/>
-            <w:r>
-              <w:t xml:space="preserve">, </w:t>
-            </w:r>
-            <w:proofErr w:type="spellStart"/>
-            <w:r>
-              <w:t>class_id</w:t>
-            </w:r>
-            <w:proofErr w:type="spellEnd"/>
+            <w:r>
+              <w:t>Scheduler_mode.Delete_scheduler(user_id, class_id</w:t>
+            </w:r>
             <w:r>
               <w:t>, term=current</w:t>
             </w:r>
@@ -4860,47 +3369,20 @@
           <w:i/>
         </w:rPr>
       </w:pPr>
-      <w:proofErr w:type="spellStart"/>
-      <w:r>
-        <w:rPr>
-          <w:b/>
-          <w:i/>
-        </w:rPr>
-        <w:t>Delete_class</w:t>
-      </w:r>
-      <w:proofErr w:type="spellEnd"/>
-      <w:r>
-        <w:rPr>
-          <w:b/>
-          <w:i/>
-        </w:rPr>
-        <w:t xml:space="preserve"> (</w:t>
-      </w:r>
-      <w:proofErr w:type="spellStart"/>
-      <w:r>
-        <w:rPr>
-          <w:b/>
-          <w:i/>
-        </w:rPr>
-        <w:t>user_id</w:t>
-      </w:r>
-      <w:proofErr w:type="spellEnd"/>
-      <w:r>
-        <w:rPr>
-          <w:b/>
-          <w:i/>
-        </w:rPr>
-        <w:t xml:space="preserve">, </w:t>
-      </w:r>
-      <w:proofErr w:type="spellStart"/>
-      <w:r>
-        <w:rPr>
-          <w:b/>
-          <w:i/>
-        </w:rPr>
-        <w:t>class_id</w:t>
-      </w:r>
-      <w:proofErr w:type="spellEnd"/>
+      <w:r>
+        <w:rPr>
+          <w:b/>
+          <w:i/>
+        </w:rPr>
+        <w:t>Delete_class (user_id</w:t>
+      </w:r>
+      <w:r>
+        <w:rPr>
+          <w:b/>
+          <w:i/>
+        </w:rPr>
+        <w:t>, class_id</w:t>
+      </w:r>
       <w:r>
         <w:rPr>
           <w:b/>
@@ -4951,29 +3433,8 @@
                 <w:color w:val="000000" w:themeColor="text1"/>
               </w:rPr>
             </w:pPr>
-            <w:proofErr w:type="spellStart"/>
-            <w:r>
-              <w:t>Scheduler_mode.Delete_scheduler</w:t>
-            </w:r>
-            <w:proofErr w:type="spellEnd"/>
-            <w:r>
-              <w:t>(</w:t>
-            </w:r>
-            <w:proofErr w:type="spellStart"/>
-            <w:r>
-              <w:t>user_id</w:t>
-            </w:r>
-            <w:proofErr w:type="spellEnd"/>
-            <w:r>
-              <w:t xml:space="preserve">, </w:t>
-            </w:r>
-            <w:proofErr w:type="spellStart"/>
-            <w:r>
-              <w:t>class_id</w:t>
-            </w:r>
-            <w:proofErr w:type="spellEnd"/>
-            <w:r>
-              <w:t>)</w:t>
+            <w:r>
+              <w:t>Scheduler_mode.Delete_scheduler(user_id, class_id)</w:t>
             </w:r>
           </w:p>
         </w:tc>
@@ -5021,31 +3482,13 @@
           <w:i/>
         </w:rPr>
       </w:pPr>
-      <w:proofErr w:type="spellStart"/>
-      <w:r>
-        <w:rPr>
-          <w:b/>
-          <w:i/>
-        </w:rPr>
-        <w:t>Get_scheduler</w:t>
-      </w:r>
-      <w:proofErr w:type="spellEnd"/>
-      <w:r>
-        <w:rPr>
-          <w:b/>
-          <w:i/>
-        </w:rPr>
-        <w:t>(</w:t>
-      </w:r>
-      <w:proofErr w:type="spellStart"/>
-      <w:r>
-        <w:rPr>
-          <w:b/>
-          <w:i/>
-        </w:rPr>
-        <w:t>user_id</w:t>
-      </w:r>
-      <w:proofErr w:type="spellEnd"/>
+      <w:r>
+        <w:rPr>
+          <w:b/>
+          <w:i/>
+        </w:rPr>
+        <w:t>Get_scheduler(user_id</w:t>
+      </w:r>
       <w:r>
         <w:rPr>
           <w:b/>
@@ -5058,17 +3501,8 @@
           <w:b/>
           <w:i/>
         </w:rPr>
-        <w:t xml:space="preserve"> </w:t>
-      </w:r>
-      <w:proofErr w:type="spellStart"/>
-      <w:r>
-        <w:rPr>
-          <w:b/>
-          <w:i/>
-        </w:rPr>
-        <w:t>int</w:t>
-      </w:r>
-      <w:proofErr w:type="spellEnd"/>
+        <w:t xml:space="preserve"> int</w:t>
+      </w:r>
       <w:r>
         <w:rPr>
           <w:b/>
@@ -5099,26 +3533,10 @@
         <w:ind w:left="1512"/>
       </w:pPr>
       <w:r>
-        <w:t xml:space="preserve">Input: </w:t>
-      </w:r>
-      <w:proofErr w:type="spellStart"/>
-      <w:r>
-        <w:t>user_id</w:t>
-      </w:r>
-      <w:proofErr w:type="spellEnd"/>
-      <w:r>
-        <w:t xml:space="preserve">, term (default=current). </w:t>
-      </w:r>
-      <w:r>
-        <w:t>(</w:t>
-      </w:r>
-      <w:proofErr w:type="gramStart"/>
-      <w:r>
-        <w:t>ex</w:t>
-      </w:r>
-      <w:proofErr w:type="gramEnd"/>
-      <w:r>
-        <w:t>: term=</w:t>
+        <w:t xml:space="preserve">Input: user_id, term (default=current). </w:t>
+      </w:r>
+      <w:r>
+        <w:t>(ex: term=</w:t>
       </w:r>
       <w:r>
         <w:t>2007</w:t>
@@ -5186,24 +3604,14 @@
             <w:tcW w:w="9576" w:type="dxa"/>
           </w:tcPr>
           <w:p>
-            <w:proofErr w:type="spellStart"/>
             <w:r>
               <w:t>Scheduler_mode.</w:t>
             </w:r>
             <w:r>
               <w:t>Get_scheduler</w:t>
             </w:r>
-            <w:proofErr w:type="spellEnd"/>
-            <w:r>
-              <w:t>(</w:t>
-            </w:r>
-            <w:proofErr w:type="spellStart"/>
-            <w:r>
-              <w:t>user_id</w:t>
-            </w:r>
-            <w:proofErr w:type="spellEnd"/>
-            <w:r>
-              <w:t>, term=current)</w:t>
+            <w:r>
+              <w:t>(user_id, term=current)</w:t>
             </w:r>
           </w:p>
         </w:tc>
@@ -5233,7 +3641,6 @@
           <w:i/>
         </w:rPr>
       </w:pPr>
-      <w:proofErr w:type="spellStart"/>
       <w:r>
         <w:rPr>
           <w:b/>
@@ -5255,7 +3662,6 @@
         </w:rPr>
         <w:t>_by_time</w:t>
       </w:r>
-      <w:proofErr w:type="spellEnd"/>
       <w:r>
         <w:rPr>
           <w:b/>
@@ -5263,44 +3669,19 @@
         </w:rPr>
         <w:t>(</w:t>
       </w:r>
-      <w:proofErr w:type="spellStart"/>
-      <w:r>
-        <w:rPr>
-          <w:b/>
-          <w:i/>
-        </w:rPr>
-        <w:t>user_id</w:t>
-      </w:r>
-      <w:proofErr w:type="spellEnd"/>
-      <w:r>
-        <w:rPr>
-          <w:b/>
-          <w:i/>
-        </w:rPr>
-        <w:t>,</w:t>
-      </w:r>
-      <w:r>
-        <w:rPr>
-          <w:b/>
-          <w:i/>
-        </w:rPr>
-        <w:t xml:space="preserve"> </w:t>
-      </w:r>
-      <w:proofErr w:type="spellStart"/>
-      <w:r>
-        <w:rPr>
-          <w:b/>
-          <w:i/>
-        </w:rPr>
-        <w:t>day_of_week</w:t>
-      </w:r>
-      <w:proofErr w:type="spellEnd"/>
-      <w:r>
-        <w:rPr>
-          <w:b/>
-          <w:i/>
-        </w:rPr>
-        <w:t>, term</w:t>
+      <w:r>
+        <w:rPr>
+          <w:b/>
+          <w:i/>
+        </w:rPr>
+        <w:t>user_id,</w:t>
+      </w:r>
+      <w:r>
+        <w:rPr>
+          <w:b/>
+          <w:i/>
+        </w:rPr>
+        <w:t xml:space="preserve"> day_of_week, term</w:t>
       </w:r>
       <w:r>
         <w:rPr>
@@ -5375,24 +3756,14 @@
             <w:tcW w:w="9576" w:type="dxa"/>
           </w:tcPr>
           <w:p>
-            <w:proofErr w:type="spellStart"/>
             <w:r>
               <w:t>Scheduler_mode.</w:t>
             </w:r>
             <w:r>
               <w:t>Get_scheduler_by_time</w:t>
             </w:r>
-            <w:proofErr w:type="spellEnd"/>
-            <w:r>
-              <w:t>(</w:t>
-            </w:r>
-            <w:proofErr w:type="spellStart"/>
-            <w:r>
-              <w:t>user_id</w:t>
-            </w:r>
-            <w:proofErr w:type="spellEnd"/>
-            <w:r>
-              <w:t>, term=current)</w:t>
+            <w:r>
+              <w:t>(user_id, term=current)</w:t>
             </w:r>
           </w:p>
         </w:tc>
@@ -5423,41 +3794,13 @@
           <w:color w:val="FF0000"/>
         </w:rPr>
       </w:pPr>
-      <w:proofErr w:type="spellStart"/>
       <w:r>
         <w:rPr>
           <w:b/>
           <w:i/>
           <w:color w:val="FF0000"/>
         </w:rPr>
-        <w:t>Add_class_to_scheduler</w:t>
-      </w:r>
-      <w:proofErr w:type="spellEnd"/>
-      <w:r>
-        <w:rPr>
-          <w:b/>
-          <w:i/>
-          <w:color w:val="FF0000"/>
-        </w:rPr>
-        <w:t xml:space="preserve">(owner, class, </w:t>
-      </w:r>
-      <w:proofErr w:type="spellStart"/>
-      <w:r>
-        <w:rPr>
-          <w:b/>
-          <w:i/>
-          <w:color w:val="FF0000"/>
-        </w:rPr>
-        <w:t>day_of_week</w:t>
-      </w:r>
-      <w:proofErr w:type="spellEnd"/>
-      <w:r>
-        <w:rPr>
-          <w:b/>
-          <w:i/>
-          <w:color w:val="FF0000"/>
-        </w:rPr>
-        <w:t>, period</w:t>
+        <w:t>Add_class_to_scheduler(owner, class, day_of_week, period</w:t>
       </w:r>
       <w:r>
         <w:rPr>
@@ -5489,7 +3832,6 @@
           <w:color w:val="FF0000"/>
         </w:rPr>
       </w:pPr>
-      <w:proofErr w:type="spellStart"/>
       <w:r>
         <w:rPr>
           <w:b/>
@@ -5504,34 +3846,15 @@
           <w:i/>
           <w:color w:val="FF0000"/>
         </w:rPr>
-        <w:t>heduler</w:t>
-      </w:r>
-      <w:proofErr w:type="spellEnd"/>
+        <w:t>heduler(</w:t>
+      </w:r>
       <w:r>
         <w:rPr>
           <w:b/>
           <w:i/>
           <w:color w:val="FF0000"/>
         </w:rPr>
-        <w:t>(</w:t>
-      </w:r>
-      <w:proofErr w:type="spellStart"/>
-      <w:r>
-        <w:rPr>
-          <w:b/>
-          <w:i/>
-          <w:color w:val="FF0000"/>
-        </w:rPr>
-        <w:t>scheluder_id</w:t>
-      </w:r>
-      <w:proofErr w:type="spellEnd"/>
-      <w:r>
-        <w:rPr>
-          <w:b/>
-          <w:i/>
-          <w:color w:val="FF0000"/>
-        </w:rPr>
-        <w:t>, …</w:t>
+        <w:t>scheluder_id, …</w:t>
       </w:r>
       <w:r>
         <w:rPr>
@@ -5555,23 +3878,13 @@
           <w:color w:val="FF0000"/>
         </w:rPr>
       </w:pPr>
-      <w:proofErr w:type="spellStart"/>
       <w:r>
         <w:rPr>
           <w:b/>
           <w:i/>
           <w:color w:val="FF0000"/>
         </w:rPr>
-        <w:t>Delete_scheduler</w:t>
-      </w:r>
-      <w:proofErr w:type="spellEnd"/>
-      <w:r>
-        <w:rPr>
-          <w:b/>
-          <w:i/>
-          <w:color w:val="FF0000"/>
-        </w:rPr>
-        <w:t>(scheduler)</w:t>
+        <w:t>Delete_scheduler(scheduler)</w:t>
       </w:r>
     </w:p>
     <w:p>
@@ -5606,45 +3919,36 @@
           <w:i/>
         </w:rPr>
       </w:pPr>
-      <w:proofErr w:type="spellStart"/>
-      <w:r>
-        <w:rPr>
-          <w:b/>
-          <w:i/>
-        </w:rPr>
-        <w:t>Get_all_notification</w:t>
-      </w:r>
-      <w:proofErr w:type="spellEnd"/>
-      <w:r>
-        <w:rPr>
-          <w:b/>
-          <w:i/>
-        </w:rPr>
-        <w:t>(</w:t>
-      </w:r>
-      <w:proofErr w:type="spellStart"/>
-      <w:r>
-        <w:rPr>
-          <w:b/>
-          <w:i/>
-        </w:rPr>
-        <w:t>owner</w:t>
-      </w:r>
-      <w:r>
-        <w:rPr>
-          <w:b/>
-          <w:i/>
-        </w:rPr>
-        <w:t>,type</w:t>
-      </w:r>
-      <w:proofErr w:type="spellEnd"/>
-      <w:r>
-        <w:rPr>
-          <w:b/>
-          <w:i/>
-        </w:rPr>
-        <w:t>=new</w:t>
-      </w:r>
+      <w:r>
+        <w:rPr>
+          <w:b/>
+          <w:i/>
+        </w:rPr>
+        <w:t>Get_all_notification(owner</w:t>
+      </w:r>
+      <w:r>
+        <w:rPr>
+          <w:b/>
+          <w:i/>
+        </w:rPr>
+        <w:t>,type=new</w:t>
+      </w:r>
+      <w:r>
+        <w:rPr>
+          <w:b/>
+          <w:i/>
+        </w:rPr>
+        <w:t>, offset=</w:t>
+      </w:r>
+      <w:r>
+        <w:rPr>
+          <w:b/>
+          <w:i/>
+        </w:rPr>
+        <w:t>0</w:t>
+      </w:r>
+      <w:bookmarkStart w:id="0" w:name="_GoBack"/>
+      <w:bookmarkEnd w:id="0"/>
       <w:r>
         <w:rPr>
           <w:b/>
@@ -5690,7 +3994,6 @@
             <w:tcW w:w="9576" w:type="dxa"/>
           </w:tcPr>
           <w:p>
-            <w:proofErr w:type="spellStart"/>
             <w:r>
               <w:t>Notification_model</w:t>
             </w:r>
@@ -5700,7 +4003,6 @@
             <w:r>
               <w:t>Get_all_notification</w:t>
             </w:r>
-            <w:proofErr w:type="spellEnd"/>
             <w:r>
               <w:t>(</w:t>
             </w:r>
@@ -5735,7 +4037,6 @@
           <w:i/>
         </w:rPr>
       </w:pPr>
-      <w:proofErr w:type="spellStart"/>
       <w:r>
         <w:rPr>
           <w:b/>
@@ -5743,7 +4044,6 @@
         </w:rPr>
         <w:t>Push_notification</w:t>
       </w:r>
-      <w:proofErr w:type="spellEnd"/>
     </w:p>
     <w:p>
       <w:pPr>
@@ -5757,21 +4057,12 @@
           <w:i/>
         </w:rPr>
       </w:pPr>
-      <w:proofErr w:type="spellStart"/>
-      <w:r>
-        <w:rPr>
-          <w:b/>
-          <w:i/>
-        </w:rPr>
-        <w:t>Mark_read</w:t>
-      </w:r>
-      <w:proofErr w:type="spellEnd"/>
-      <w:r>
-        <w:rPr>
-          <w:b/>
-          <w:i/>
-        </w:rPr>
-        <w:t>(notifications)</w:t>
+      <w:r>
+        <w:rPr>
+          <w:b/>
+          <w:i/>
+        </w:rPr>
+        <w:t>Mark_read(notifications)</w:t>
       </w:r>
     </w:p>
     <w:p>
@@ -5811,14 +4102,12 @@
             <w:tcW w:w="9576" w:type="dxa"/>
           </w:tcPr>
           <w:p>
-            <w:proofErr w:type="spellStart"/>
             <w:r>
               <w:t>Notification_model.</w:t>
             </w:r>
             <w:r>
               <w:t>Mark_read</w:t>
             </w:r>
-            <w:proofErr w:type="spellEnd"/>
             <w:r>
               <w:t>(</w:t>
             </w:r>
@@ -5855,23 +4144,13 @@
           <w:color w:val="FF0000"/>
         </w:rPr>
       </w:pPr>
-      <w:proofErr w:type="spellStart"/>
       <w:r>
         <w:rPr>
           <w:b/>
           <w:i/>
           <w:color w:val="FF0000"/>
         </w:rPr>
-        <w:t>Get_notification_details</w:t>
-      </w:r>
-      <w:proofErr w:type="spellEnd"/>
-      <w:r>
-        <w:rPr>
-          <w:b/>
-          <w:i/>
-          <w:color w:val="FF0000"/>
-        </w:rPr>
-        <w:t>(notification)</w:t>
+        <w:t>Get_notification_details(notification)</w:t>
       </w:r>
     </w:p>
     <w:p>
@@ -5909,59 +4188,21 @@
           <w:color w:val="FF0000"/>
         </w:rPr>
       </w:pPr>
-      <w:proofErr w:type="spellStart"/>
       <w:r>
         <w:rPr>
           <w:b/>
           <w:i/>
           <w:color w:val="FF0000"/>
         </w:rPr>
-        <w:t>Get_projects</w:t>
-      </w:r>
-      <w:proofErr w:type="spellEnd"/>
+        <w:t>Get_projects(</w:t>
+      </w:r>
       <w:r>
         <w:rPr>
           <w:b/>
           <w:i/>
           <w:color w:val="FF0000"/>
         </w:rPr>
-        <w:t>(</w:t>
-      </w:r>
-      <w:proofErr w:type="spellStart"/>
-      <w:r>
-        <w:rPr>
-          <w:b/>
-          <w:i/>
-          <w:color w:val="FF0000"/>
-        </w:rPr>
-        <w:t>user_id</w:t>
-      </w:r>
-      <w:proofErr w:type="spellEnd"/>
-      <w:r>
-        <w:rPr>
-          <w:b/>
-          <w:i/>
-          <w:color w:val="FF0000"/>
-        </w:rPr>
-        <w:t xml:space="preserve">, </w:t>
-      </w:r>
-      <w:proofErr w:type="spellStart"/>
-      <w:r>
-        <w:rPr>
-          <w:b/>
-          <w:i/>
-          <w:color w:val="FF0000"/>
-        </w:rPr>
-        <w:t>int</w:t>
-      </w:r>
-      <w:proofErr w:type="spellEnd"/>
-      <w:r>
-        <w:rPr>
-          <w:b/>
-          <w:i/>
-          <w:color w:val="FF0000"/>
-        </w:rPr>
-        <w:t xml:space="preserve"> </w:t>
+        <w:t xml:space="preserve">user_id, int </w:t>
       </w:r>
       <w:r>
         <w:rPr>
@@ -6001,41 +4242,13 @@
           <w:color w:val="FF0000"/>
         </w:rPr>
       </w:pPr>
-      <w:proofErr w:type="spellStart"/>
       <w:r>
         <w:rPr>
           <w:b/>
           <w:i/>
           <w:color w:val="FF0000"/>
         </w:rPr>
-        <w:t>Get_project_detail</w:t>
-      </w:r>
-      <w:proofErr w:type="spellEnd"/>
-      <w:r>
-        <w:rPr>
-          <w:b/>
-          <w:i/>
-          <w:color w:val="FF0000"/>
-        </w:rPr>
-        <w:t>(</w:t>
-      </w:r>
-      <w:proofErr w:type="spellStart"/>
-      <w:r>
-        <w:rPr>
-          <w:b/>
-          <w:i/>
-          <w:color w:val="FF0000"/>
-        </w:rPr>
-        <w:t>project_id</w:t>
-      </w:r>
-      <w:proofErr w:type="spellEnd"/>
-      <w:r>
-        <w:rPr>
-          <w:b/>
-          <w:i/>
-          <w:color w:val="FF0000"/>
-        </w:rPr>
-        <w:t>)</w:t>
+        <w:t>Get_project_detail(project_id)</w:t>
       </w:r>
     </w:p>
     <w:p>
@@ -6070,7 +4283,6 @@
           <w:i/>
         </w:rPr>
       </w:pPr>
-      <w:proofErr w:type="spellStart"/>
       <w:r>
         <w:rPr>
           <w:b/>
@@ -6085,39 +4297,20 @@
         </w:rPr>
         <w:t>_by_class_id</w:t>
       </w:r>
-      <w:proofErr w:type="spellEnd"/>
-      <w:r>
-        <w:rPr>
-          <w:b/>
-          <w:i/>
-        </w:rPr>
-        <w:t>(</w:t>
-      </w:r>
-      <w:proofErr w:type="spellStart"/>
-      <w:r>
-        <w:rPr>
-          <w:b/>
-          <w:i/>
-        </w:rPr>
-        <w:t>user_id</w:t>
-      </w:r>
-      <w:proofErr w:type="spellEnd"/>
-      <w:r>
-        <w:rPr>
-          <w:b/>
-          <w:i/>
-        </w:rPr>
-        <w:t xml:space="preserve">, </w:t>
-      </w:r>
-      <w:proofErr w:type="spellStart"/>
-      <w:r>
-        <w:rPr>
-          <w:b/>
-          <w:i/>
-        </w:rPr>
-        <w:t>class_id</w:t>
-      </w:r>
-      <w:proofErr w:type="spellEnd"/>
+      <w:r>
+        <w:rPr>
+          <w:b/>
+          <w:i/>
+        </w:rPr>
+        <w:t>(user_id</w:t>
+      </w:r>
+      <w:r>
+        <w:rPr>
+          <w:b/>
+          <w:i/>
+        </w:rPr>
+        <w:t>, class_id</w:t>
+      </w:r>
       <w:r>
         <w:rPr>
           <w:b/>
@@ -6139,41 +4332,13 @@
           <w:color w:val="FF0000"/>
         </w:rPr>
       </w:pPr>
-      <w:proofErr w:type="spellStart"/>
       <w:r>
         <w:rPr>
           <w:b/>
           <w:i/>
           <w:color w:val="FF0000"/>
         </w:rPr>
-        <w:t>Get_unwork_jobs</w:t>
-      </w:r>
-      <w:proofErr w:type="spellEnd"/>
-      <w:r>
-        <w:rPr>
-          <w:b/>
-          <w:i/>
-          <w:color w:val="FF0000"/>
-        </w:rPr>
-        <w:t>(</w:t>
-      </w:r>
-      <w:proofErr w:type="spellStart"/>
-      <w:r>
-        <w:rPr>
-          <w:b/>
-          <w:i/>
-          <w:color w:val="FF0000"/>
-        </w:rPr>
-        <w:t>user_id</w:t>
-      </w:r>
-      <w:proofErr w:type="spellEnd"/>
-      <w:r>
-        <w:rPr>
-          <w:b/>
-          <w:i/>
-          <w:color w:val="FF0000"/>
-        </w:rPr>
-        <w:t>)</w:t>
+        <w:t>Get_unwork_jobs(user_id)</w:t>
       </w:r>
     </w:p>
     <w:p>
@@ -6189,41 +4354,37 @@
           <w:color w:val="FF0000"/>
         </w:rPr>
       </w:pPr>
-      <w:proofErr w:type="spellStart"/>
       <w:r>
         <w:rPr>
           <w:b/>
           <w:i/>
           <w:color w:val="FF0000"/>
         </w:rPr>
-        <w:t>Get_job_by_time</w:t>
-      </w:r>
-      <w:proofErr w:type="spellEnd"/>
+        <w:t>Get_job_by_time(</w:t>
+      </w:r>
       <w:r>
         <w:rPr>
           <w:b/>
           <w:i/>
           <w:color w:val="FF0000"/>
         </w:rPr>
-        <w:t>(</w:t>
-      </w:r>
-      <w:proofErr w:type="spellStart"/>
+        <w:t>user_id,</w:t>
+      </w:r>
       <w:r>
         <w:rPr>
           <w:b/>
           <w:i/>
           <w:color w:val="FF0000"/>
         </w:rPr>
-        <w:t>user_id</w:t>
-      </w:r>
-      <w:proofErr w:type="spellEnd"/>
+        <w:t xml:space="preserve"> </w:t>
+      </w:r>
       <w:r>
         <w:rPr>
           <w:b/>
           <w:i/>
           <w:color w:val="FF0000"/>
         </w:rPr>
-        <w:t>,</w:t>
+        <w:t>from=today,</w:t>
       </w:r>
       <w:r>
         <w:rPr>
@@ -6231,7 +4392,7 @@
           <w:i/>
           <w:color w:val="FF0000"/>
         </w:rPr>
-        <w:t xml:space="preserve"> </w:t>
+        <w:t>to=today</w:t>
       </w:r>
       <w:r>
         <w:rPr>
@@ -6239,40 +4400,6 @@
           <w:i/>
           <w:color w:val="FF0000"/>
         </w:rPr>
-        <w:t>from=</w:t>
-      </w:r>
-      <w:proofErr w:type="spellStart"/>
-      <w:r>
-        <w:rPr>
-          <w:b/>
-          <w:i/>
-          <w:color w:val="FF0000"/>
-        </w:rPr>
-        <w:t>today,</w:t>
-      </w:r>
-      <w:r>
-        <w:rPr>
-          <w:b/>
-          <w:i/>
-          <w:color w:val="FF0000"/>
-        </w:rPr>
-        <w:t>to</w:t>
-      </w:r>
-      <w:proofErr w:type="spellEnd"/>
-      <w:r>
-        <w:rPr>
-          <w:b/>
-          <w:i/>
-          <w:color w:val="FF0000"/>
-        </w:rPr>
-        <w:t>=today</w:t>
-      </w:r>
-      <w:r>
-        <w:rPr>
-          <w:b/>
-          <w:i/>
-          <w:color w:val="FF0000"/>
-        </w:rPr>
         <w:t>)</w:t>
       </w:r>
     </w:p>
@@ -6282,31 +4409,7 @@
         <w:ind w:left="1512"/>
       </w:pPr>
       <w:r>
-        <w:t xml:space="preserve">Input: user id, </w:t>
-      </w:r>
-      <w:proofErr w:type="spellStart"/>
-      <w:r>
-        <w:t>from_time</w:t>
-      </w:r>
-      <w:proofErr w:type="spellEnd"/>
-      <w:r>
-        <w:t>=1</w:t>
-      </w:r>
-      <w:proofErr w:type="gramStart"/>
-      <w:r>
-        <w:t>,2,3,4</w:t>
-      </w:r>
-      <w:proofErr w:type="gramEnd"/>
-      <w:r>
-        <w:t xml:space="preserve">(default = today – 0h), </w:t>
-      </w:r>
-      <w:proofErr w:type="spellStart"/>
-      <w:r>
-        <w:t>to_time</w:t>
-      </w:r>
-      <w:proofErr w:type="spellEnd"/>
-      <w:r>
-        <w:t xml:space="preserve"> (default=today – 12h)</w:t>
+        <w:t>Input: user id, from_time=1,2,3,4(default = today – 0h), to_time (default=today – 12h)</w:t>
       </w:r>
     </w:p>
     <w:p>
@@ -6336,29 +4439,12 @@
           <w:i/>
         </w:rPr>
       </w:pPr>
-      <w:proofErr w:type="spellStart"/>
-      <w:r>
-        <w:rPr>
-          <w:b/>
-          <w:i/>
-        </w:rPr>
-        <w:t>Get_job_detail</w:t>
-      </w:r>
-      <w:proofErr w:type="spellEnd"/>
-      <w:r>
-        <w:rPr>
-          <w:b/>
-          <w:i/>
-        </w:rPr>
-        <w:t>(</w:t>
-      </w:r>
-      <w:proofErr w:type="spellStart"/>
-      <w:r>
-        <w:rPr>
-          <w:b/>
-          <w:i/>
-        </w:rPr>
-        <w:t>job</w:t>
+      <w:r>
+        <w:rPr>
+          <w:b/>
+          <w:i/>
+        </w:rPr>
+        <w:t>Get_job_detail(job</w:t>
       </w:r>
       <w:r>
         <w:rPr>
@@ -6367,7 +4453,6 @@
         </w:rPr>
         <w:t>_id</w:t>
       </w:r>
-      <w:proofErr w:type="spellEnd"/>
       <w:r>
         <w:rPr>
           <w:b/>
@@ -6389,59 +4474,13 @@
           <w:color w:val="FF0000"/>
         </w:rPr>
       </w:pPr>
-      <w:proofErr w:type="spellStart"/>
       <w:r>
         <w:rPr>
           <w:b/>
           <w:i/>
           <w:color w:val="FF0000"/>
         </w:rPr>
-        <w:t>Add_personal_job</w:t>
-      </w:r>
-      <w:proofErr w:type="spellEnd"/>
-      <w:r>
-        <w:rPr>
-          <w:b/>
-          <w:i/>
-          <w:color w:val="FF0000"/>
-        </w:rPr>
-        <w:t>(</w:t>
-      </w:r>
-      <w:proofErr w:type="spellStart"/>
-      <w:r>
-        <w:rPr>
-          <w:b/>
-          <w:i/>
-          <w:color w:val="FF0000"/>
-        </w:rPr>
-        <w:t>user_id</w:t>
-      </w:r>
-      <w:proofErr w:type="spellEnd"/>
-      <w:r>
-        <w:rPr>
-          <w:b/>
-          <w:i/>
-          <w:color w:val="FF0000"/>
-        </w:rPr>
-        <w:t xml:space="preserve">, </w:t>
-      </w:r>
-      <w:proofErr w:type="spellStart"/>
-      <w:r>
-        <w:rPr>
-          <w:b/>
-          <w:i/>
-          <w:color w:val="FF0000"/>
-        </w:rPr>
-        <w:t>job_detail</w:t>
-      </w:r>
-      <w:proofErr w:type="spellEnd"/>
-      <w:r>
-        <w:rPr>
-          <w:b/>
-          <w:i/>
-          <w:color w:val="FF0000"/>
-        </w:rPr>
-        <w:t>)</w:t>
+        <w:t>Add_personal_job(user_id, job_detail)</w:t>
       </w:r>
     </w:p>
     <w:p>
@@ -6456,7 +4495,6 @@
           <w:i/>
         </w:rPr>
       </w:pPr>
-      <w:proofErr w:type="spellStart"/>
       <w:r>
         <w:rPr>
           <w:b/>
@@ -6483,70 +4521,14 @@
           <w:b/>
           <w:i/>
         </w:rPr>
-        <w:t>job</w:t>
-      </w:r>
-      <w:proofErr w:type="spellEnd"/>
-      <w:r>
-        <w:rPr>
-          <w:b/>
-          <w:i/>
-        </w:rPr>
-        <w:t>(</w:t>
-      </w:r>
-      <w:proofErr w:type="spellStart"/>
-      <w:r>
-        <w:rPr>
-          <w:b/>
-          <w:i/>
-        </w:rPr>
-        <w:t>user_id</w:t>
-      </w:r>
-      <w:proofErr w:type="spellEnd"/>
-      <w:r>
-        <w:rPr>
-          <w:b/>
-          <w:i/>
-        </w:rPr>
-        <w:t xml:space="preserve">, </w:t>
-      </w:r>
-      <w:proofErr w:type="spellStart"/>
-      <w:r>
-        <w:rPr>
-          <w:b/>
-          <w:i/>
-        </w:rPr>
-        <w:t>job_detail</w:t>
-      </w:r>
-      <w:proofErr w:type="spellEnd"/>
-      <w:r>
-        <w:rPr>
-          <w:b/>
-          <w:i/>
-        </w:rPr>
-        <w:t xml:space="preserve">, </w:t>
-      </w:r>
-      <w:proofErr w:type="spellStart"/>
-      <w:r>
-        <w:rPr>
-          <w:b/>
-          <w:i/>
-        </w:rPr>
-        <w:t>class</w:t>
-      </w:r>
-      <w:r>
-        <w:rPr>
-          <w:b/>
-          <w:i/>
-        </w:rPr>
-        <w:t>_id</w:t>
-      </w:r>
-      <w:proofErr w:type="spellEnd"/>
-      <w:r>
-        <w:rPr>
-          <w:b/>
-          <w:i/>
-        </w:rPr>
-        <w:t>)</w:t>
+        <w:t>job(user_id, job_detail, class</w:t>
+      </w:r>
+      <w:r>
+        <w:rPr>
+          <w:b/>
+          <w:i/>
+        </w:rPr>
+        <w:t>_id)</w:t>
       </w:r>
     </w:p>
     <w:p>
@@ -6561,37 +4543,12 @@
           <w:i/>
         </w:rPr>
       </w:pPr>
-      <w:proofErr w:type="spellStart"/>
-      <w:r>
-        <w:rPr>
-          <w:b/>
-          <w:i/>
-        </w:rPr>
-        <w:t>Delete_job</w:t>
-      </w:r>
-      <w:proofErr w:type="spellEnd"/>
-      <w:r>
-        <w:rPr>
-          <w:b/>
-          <w:i/>
-        </w:rPr>
-        <w:t>(</w:t>
-      </w:r>
-      <w:proofErr w:type="spellStart"/>
-      <w:r>
-        <w:rPr>
-          <w:b/>
-          <w:i/>
-        </w:rPr>
-        <w:t>job_id</w:t>
-      </w:r>
-      <w:proofErr w:type="spellEnd"/>
-      <w:r>
-        <w:rPr>
-          <w:b/>
-          <w:i/>
-        </w:rPr>
-        <w:t>)</w:t>
+      <w:r>
+        <w:rPr>
+          <w:b/>
+          <w:i/>
+        </w:rPr>
+        <w:t>Delete_job(job_id)</w:t>
       </w:r>
     </w:p>
     <w:p>
@@ -6606,38 +4563,13 @@
           <w:i/>
         </w:rPr>
       </w:pPr>
-      <w:proofErr w:type="spellStart"/>
       <w:r>
         <w:rPr>
           <w:b/>
           <w:i/>
         </w:rPr>
         <w:lastRenderedPageBreak/>
-        <w:t>Mark_job_finished</w:t>
-      </w:r>
-      <w:proofErr w:type="spellEnd"/>
-      <w:r>
-        <w:rPr>
-          <w:b/>
-          <w:i/>
-        </w:rPr>
-        <w:t>(</w:t>
-      </w:r>
-      <w:proofErr w:type="spellStart"/>
-      <w:r>
-        <w:rPr>
-          <w:b/>
-          <w:i/>
-        </w:rPr>
-        <w:t>job_id</w:t>
-      </w:r>
-      <w:proofErr w:type="spellEnd"/>
-      <w:r>
-        <w:rPr>
-          <w:b/>
-          <w:i/>
-        </w:rPr>
-        <w:t>)</w:t>
+        <w:t>Mark_job_finished(job_id)</w:t>
       </w:r>
     </w:p>
     <w:p>
@@ -6652,21 +4584,12 @@
           <w:i/>
         </w:rPr>
       </w:pPr>
-      <w:proofErr w:type="spellStart"/>
-      <w:r>
-        <w:rPr>
-          <w:b/>
-          <w:i/>
-        </w:rPr>
-        <w:t>Mark_job_finished</w:t>
-      </w:r>
-      <w:proofErr w:type="spellEnd"/>
-      <w:r>
-        <w:rPr>
-          <w:b/>
-          <w:i/>
-        </w:rPr>
-        <w:t>(job</w:t>
+      <w:r>
+        <w:rPr>
+          <w:b/>
+          <w:i/>
+        </w:rPr>
+        <w:t>Mark_job_finished(job</w:t>
       </w:r>
       <w:r>
         <w:rPr>
@@ -6696,59 +4619,13 @@
           <w:color w:val="FF0000"/>
         </w:rPr>
       </w:pPr>
-      <w:proofErr w:type="spellStart"/>
       <w:r>
         <w:rPr>
           <w:b/>
           <w:i/>
           <w:color w:val="FF0000"/>
         </w:rPr>
-        <w:t>Share_job</w:t>
-      </w:r>
-      <w:proofErr w:type="spellEnd"/>
-      <w:r>
-        <w:rPr>
-          <w:b/>
-          <w:i/>
-          <w:color w:val="FF0000"/>
-        </w:rPr>
-        <w:t>(</w:t>
-      </w:r>
-      <w:proofErr w:type="spellStart"/>
-      <w:r>
-        <w:rPr>
-          <w:b/>
-          <w:i/>
-          <w:color w:val="FF0000"/>
-        </w:rPr>
-        <w:t>job_id</w:t>
-      </w:r>
-      <w:proofErr w:type="spellEnd"/>
-      <w:r>
-        <w:rPr>
-          <w:b/>
-          <w:i/>
-          <w:color w:val="FF0000"/>
-        </w:rPr>
-        <w:t xml:space="preserve">, owner, </w:t>
-      </w:r>
-      <w:proofErr w:type="spellStart"/>
-      <w:r>
-        <w:rPr>
-          <w:b/>
-          <w:i/>
-          <w:color w:val="FF0000"/>
-        </w:rPr>
-        <w:t>to_user</w:t>
-      </w:r>
-      <w:proofErr w:type="spellEnd"/>
-      <w:r>
-        <w:rPr>
-          <w:b/>
-          <w:i/>
-          <w:color w:val="FF0000"/>
-        </w:rPr>
-        <w:t>)</w:t>
+        <w:t>Share_job(job_id, owner, to_user)</w:t>
       </w:r>
     </w:p>
     <w:p>
@@ -6763,53 +4640,12 @@
           <w:i/>
         </w:rPr>
       </w:pPr>
-      <w:proofErr w:type="spellStart"/>
-      <w:r>
-        <w:rPr>
-          <w:b/>
-          <w:i/>
-        </w:rPr>
-        <w:t>Accept_job</w:t>
-      </w:r>
-      <w:proofErr w:type="spellEnd"/>
-      <w:r>
-        <w:rPr>
-          <w:b/>
-          <w:i/>
-        </w:rPr>
-        <w:t>(</w:t>
-      </w:r>
-      <w:proofErr w:type="spellStart"/>
-      <w:r>
-        <w:rPr>
-          <w:b/>
-          <w:i/>
-        </w:rPr>
-        <w:t>job_id</w:t>
-      </w:r>
-      <w:proofErr w:type="spellEnd"/>
-      <w:r>
-        <w:rPr>
-          <w:b/>
-          <w:i/>
-        </w:rPr>
-        <w:t xml:space="preserve">, owner, </w:t>
-      </w:r>
-      <w:proofErr w:type="spellStart"/>
-      <w:r>
-        <w:rPr>
-          <w:b/>
-          <w:i/>
-        </w:rPr>
-        <w:t>from_user</w:t>
-      </w:r>
-      <w:proofErr w:type="spellEnd"/>
-      <w:r>
-        <w:rPr>
-          <w:b/>
-          <w:i/>
-        </w:rPr>
-        <w:t>)</w:t>
+      <w:r>
+        <w:rPr>
+          <w:b/>
+          <w:i/>
+        </w:rPr>
+        <w:t>Accept_job(job_id, owner, from_user)</w:t>
       </w:r>
     </w:p>
     <w:p>
@@ -6857,37 +4693,8 @@
             </w:r>
           </w:p>
           <w:p>
-            <w:proofErr w:type="spellStart"/>
-            <w:r>
-              <w:t>Job_model.Add_class_job</w:t>
-            </w:r>
-            <w:proofErr w:type="spellEnd"/>
-            <w:r>
-              <w:t>(</w:t>
-            </w:r>
-            <w:proofErr w:type="spellStart"/>
-            <w:r>
-              <w:t>user_id</w:t>
-            </w:r>
-            <w:proofErr w:type="spellEnd"/>
-            <w:r>
-              <w:t xml:space="preserve">, </w:t>
-            </w:r>
-            <w:proofErr w:type="spellStart"/>
-            <w:r>
-              <w:t>job_detail</w:t>
-            </w:r>
-            <w:proofErr w:type="spellEnd"/>
-            <w:r>
-              <w:t xml:space="preserve">, </w:t>
-            </w:r>
-            <w:proofErr w:type="spellStart"/>
-            <w:r>
-              <w:t>class_id</w:t>
-            </w:r>
-            <w:proofErr w:type="spellEnd"/>
-            <w:r>
-              <w:t>)</w:t>
+            <w:r>
+              <w:t>Job_model.Add_class_job(user_id, job_detail, class_id)</w:t>
             </w:r>
           </w:p>
         </w:tc>
@@ -6915,31 +4722,20 @@
           <w:i/>
         </w:rPr>
       </w:pPr>
-      <w:proofErr w:type="spellStart"/>
-      <w:r>
-        <w:rPr>
-          <w:b/>
-          <w:i/>
-        </w:rPr>
-        <w:t>Share_job_to_class</w:t>
-      </w:r>
-      <w:proofErr w:type="spellEnd"/>
-      <w:r>
-        <w:rPr>
-          <w:b/>
-          <w:i/>
-        </w:rPr>
-        <w:t>(</w:t>
-      </w:r>
-      <w:proofErr w:type="spellStart"/>
-      <w:r>
-        <w:rPr>
-          <w:b/>
-          <w:i/>
-        </w:rPr>
-        <w:t>job_id</w:t>
-      </w:r>
-      <w:proofErr w:type="spellEnd"/>
+      <w:r>
+        <w:rPr>
+          <w:b/>
+          <w:i/>
+        </w:rPr>
+        <w:t>Share_job_to_class(job_id,</w:t>
+      </w:r>
+      <w:r>
+        <w:rPr>
+          <w:b/>
+          <w:i/>
+        </w:rPr>
+        <w:t xml:space="preserve"> from_user_id</w:t>
+      </w:r>
       <w:r>
         <w:rPr>
           <w:b/>
@@ -6952,46 +4748,7 @@
           <w:b/>
           <w:i/>
         </w:rPr>
-        <w:t xml:space="preserve"> </w:t>
-      </w:r>
-      <w:proofErr w:type="spellStart"/>
-      <w:r>
-        <w:rPr>
-          <w:b/>
-          <w:i/>
-        </w:rPr>
-        <w:t>from_user_id</w:t>
-      </w:r>
-      <w:proofErr w:type="spellEnd"/>
-      <w:r>
-        <w:rPr>
-          <w:b/>
-          <w:i/>
-        </w:rPr>
-        <w:t>,</w:t>
-      </w:r>
-      <w:r>
-        <w:rPr>
-          <w:b/>
-          <w:i/>
-        </w:rPr>
-        <w:t xml:space="preserve"> </w:t>
-      </w:r>
-      <w:proofErr w:type="spellStart"/>
-      <w:r>
-        <w:rPr>
-          <w:b/>
-          <w:i/>
-        </w:rPr>
-        <w:t>class_id</w:t>
-      </w:r>
-      <w:proofErr w:type="spellEnd"/>
-      <w:r>
-        <w:rPr>
-          <w:b/>
-          <w:i/>
-        </w:rPr>
-        <w:t>)</w:t>
+        <w:t xml:space="preserve"> class_id)</w:t>
       </w:r>
     </w:p>
     <w:p>
@@ -7031,13 +4788,8 @@
             <w:tcW w:w="9576" w:type="dxa"/>
           </w:tcPr>
           <w:p>
-            <w:proofErr w:type="spellStart"/>
-            <w:r>
-              <w:t>Notification_model</w:t>
-            </w:r>
-            <w:proofErr w:type="spellEnd"/>
-            <w:r>
-              <w:t>(add notification to all user in class)</w:t>
+            <w:r>
+              <w:t>Notification_model(add notification to all user in class)</w:t>
             </w:r>
           </w:p>
         </w:tc>
@@ -7065,7 +4817,6 @@
           <w:i/>
         </w:rPr>
       </w:pPr>
-      <w:proofErr w:type="spellStart"/>
       <w:r>
         <w:rPr>
           <w:b/>
@@ -7073,7 +4824,6 @@
         </w:rPr>
         <w:t>Share_job_to_project</w:t>
       </w:r>
-      <w:proofErr w:type="spellEnd"/>
       <w:r>
         <w:rPr>
           <w:b/>
@@ -7081,60 +4831,19 @@
         </w:rPr>
         <w:t>(</w:t>
       </w:r>
-      <w:proofErr w:type="spellStart"/>
-      <w:r>
-        <w:rPr>
-          <w:b/>
-          <w:i/>
-        </w:rPr>
-        <w:t>job_id</w:t>
-      </w:r>
-      <w:proofErr w:type="spellEnd"/>
-      <w:r>
-        <w:rPr>
-          <w:b/>
-          <w:i/>
-        </w:rPr>
-        <w:t xml:space="preserve">, </w:t>
-      </w:r>
-      <w:proofErr w:type="spellStart"/>
-      <w:r>
-        <w:rPr>
-          <w:b/>
-          <w:i/>
-        </w:rPr>
-        <w:t>from_user_id</w:t>
-      </w:r>
-      <w:proofErr w:type="spellEnd"/>
-      <w:r>
-        <w:rPr>
-          <w:b/>
-          <w:i/>
-        </w:rPr>
-        <w:t xml:space="preserve">, </w:t>
-      </w:r>
-      <w:proofErr w:type="spellStart"/>
-      <w:r>
-        <w:rPr>
-          <w:b/>
-          <w:i/>
-        </w:rPr>
-        <w:t>project</w:t>
-      </w:r>
-      <w:r>
-        <w:rPr>
-          <w:b/>
-          <w:i/>
-        </w:rPr>
-        <w:t>_id</w:t>
-      </w:r>
-      <w:proofErr w:type="spellEnd"/>
-      <w:r>
-        <w:rPr>
-          <w:b/>
-          <w:i/>
-        </w:rPr>
-        <w:t>)</w:t>
+      <w:r>
+        <w:rPr>
+          <w:b/>
+          <w:i/>
+        </w:rPr>
+        <w:t>job_id, from_user_id, project</w:t>
+      </w:r>
+      <w:r>
+        <w:rPr>
+          <w:b/>
+          <w:i/>
+        </w:rPr>
+        <w:t>_id)</w:t>
       </w:r>
     </w:p>
     <w:p>
@@ -7174,13 +4883,8 @@
             <w:tcW w:w="9576" w:type="dxa"/>
           </w:tcPr>
           <w:p>
-            <w:proofErr w:type="spellStart"/>
-            <w:r>
-              <w:t>Notification_model</w:t>
-            </w:r>
-            <w:proofErr w:type="spellEnd"/>
-            <w:r>
-              <w:t xml:space="preserve">(add notification to all user in </w:t>
+            <w:r>
+              <w:t xml:space="preserve">Notification_model(add notification to all user in </w:t>
             </w:r>
             <w:r>
               <w:t>project</w:t>
@@ -7214,21 +4918,12 @@
           <w:i/>
         </w:rPr>
       </w:pPr>
-      <w:proofErr w:type="spellStart"/>
-      <w:r>
-        <w:rPr>
-          <w:b/>
-          <w:i/>
-        </w:rPr>
-        <w:t>Ultility</w:t>
-      </w:r>
-      <w:proofErr w:type="spellEnd"/>
-      <w:r>
-        <w:rPr>
-          <w:b/>
-          <w:i/>
-        </w:rPr>
-        <w:t xml:space="preserve"> Modules</w:t>
+      <w:r>
+        <w:rPr>
+          <w:b/>
+          <w:i/>
+        </w:rPr>
+        <w:t>Ultility Modules</w:t>
       </w:r>
     </w:p>
     <w:p>
@@ -7243,7 +4938,6 @@
           <w:i/>
         </w:rPr>
       </w:pPr>
-      <w:proofErr w:type="spellStart"/>
       <w:r>
         <w:rPr>
           <w:b/>
@@ -7251,7 +4945,6 @@
         </w:rPr>
         <w:t>Time_module</w:t>
       </w:r>
-      <w:proofErr w:type="spellEnd"/>
     </w:p>
     <w:p>
       <w:pPr>
@@ -7265,7 +4958,6 @@
           <w:i/>
         </w:rPr>
       </w:pPr>
-      <w:proofErr w:type="spellStart"/>
       <w:r>
         <w:rPr>
           <w:b/>
@@ -7273,7 +4965,6 @@
         </w:rPr>
         <w:t>Get_time_string</w:t>
       </w:r>
-      <w:proofErr w:type="spellEnd"/>
     </w:p>
     <w:p>
       <w:pPr>
@@ -7389,15 +5080,7 @@
               <w:ind w:left="0"/>
             </w:pPr>
             <w:r>
-              <w:t xml:space="preserve">Xxx hours </w:t>
-            </w:r>
-            <w:proofErr w:type="spellStart"/>
-            <w:r>
-              <w:t>yyy</w:t>
-            </w:r>
-            <w:proofErr w:type="spellEnd"/>
-            <w:r>
-              <w:t xml:space="preserve"> minutes ago</w:t>
+              <w:t>Xxx hours yyy minutes ago</w:t>
             </w:r>
           </w:p>
         </w:tc>
@@ -7477,21 +5160,8 @@
               <w:ind w:left="0"/>
             </w:pPr>
             <w:r>
-              <w:t xml:space="preserve">Date xxx month </w:t>
-            </w:r>
-            <w:proofErr w:type="spellStart"/>
-            <w:r>
-              <w:t>yyyy</w:t>
-            </w:r>
-            <w:proofErr w:type="spellEnd"/>
-            <w:r>
-              <w:t xml:space="preserve"> year </w:t>
-            </w:r>
-            <w:proofErr w:type="spellStart"/>
-            <w:r>
-              <w:t>xxxx</w:t>
-            </w:r>
-            <w:proofErr w:type="spellEnd"/>
+              <w:t>Date xxx month yyyy year xxxx</w:t>
+            </w:r>
           </w:p>
         </w:tc>
       </w:tr>
@@ -7514,7 +5184,6 @@
           <w:i/>
         </w:rPr>
       </w:pPr>
-      <w:proofErr w:type="spellStart"/>
       <w:r>
         <w:rPr>
           <w:b/>
@@ -7522,7 +5191,6 @@
         </w:rPr>
         <w:t>Make_time</w:t>
       </w:r>
-      <w:proofErr w:type="spellEnd"/>
       <w:r>
         <w:rPr>
           <w:b/>
@@ -7556,17 +5224,7 @@
         <w:ind w:left="1512"/>
       </w:pPr>
       <w:r>
-        <w:t xml:space="preserve">Output: time in </w:t>
-      </w:r>
-      <w:proofErr w:type="spellStart"/>
-      <w:proofErr w:type="gramStart"/>
-      <w:r>
-        <w:t>unix</w:t>
-      </w:r>
-      <w:proofErr w:type="spellEnd"/>
-      <w:proofErr w:type="gramEnd"/>
-      <w:r>
-        <w:t xml:space="preserve"> form</w:t>
+        <w:t>Output: time in unix form</w:t>
       </w:r>
     </w:p>
     <w:p>
@@ -7581,7 +5239,6 @@
           <w:i/>
         </w:rPr>
       </w:pPr>
-      <w:proofErr w:type="spellStart"/>
       <w:r>
         <w:rPr>
           <w:b/>
@@ -7589,29 +5246,12 @@
         </w:rPr>
         <w:t>Convert_time_to_utc</w:t>
       </w:r>
-      <w:proofErr w:type="spellEnd"/>
-      <w:r>
-        <w:rPr>
-          <w:b/>
-          <w:i/>
-        </w:rPr>
-        <w:t>(</w:t>
-      </w:r>
-      <w:proofErr w:type="spellStart"/>
-      <w:r>
-        <w:rPr>
-          <w:b/>
-          <w:i/>
-        </w:rPr>
-        <w:t>time_zone</w:t>
-      </w:r>
-      <w:proofErr w:type="spellEnd"/>
-      <w:r>
-        <w:rPr>
-          <w:b/>
-          <w:i/>
-        </w:rPr>
-        <w:t xml:space="preserve">, </w:t>
+      <w:r>
+        <w:rPr>
+          <w:b/>
+          <w:i/>
+        </w:rPr>
+        <w:t xml:space="preserve">(time_zone, </w:t>
       </w:r>
       <w:r>
         <w:rPr>
@@ -7627,17 +5267,7 @@
         <w:ind w:left="1512"/>
       </w:pPr>
       <w:r>
-        <w:t xml:space="preserve">Output: time in </w:t>
-      </w:r>
-      <w:proofErr w:type="spellStart"/>
-      <w:proofErr w:type="gramStart"/>
-      <w:r>
-        <w:t>utc</w:t>
-      </w:r>
-      <w:proofErr w:type="spellEnd"/>
-      <w:proofErr w:type="gramEnd"/>
-      <w:r>
-        <w:t xml:space="preserve"> form</w:t>
+        <w:t>Output: time in utc form</w:t>
       </w:r>
       <w:r>
         <w:t>.</w:t>
@@ -7662,8 +5292,6 @@
           <w:color w:val="FF0000"/>
         </w:rPr>
       </w:pPr>
-      <w:bookmarkStart w:id="0" w:name="_GoBack"/>
-      <w:proofErr w:type="spellStart"/>
       <w:r>
         <w:rPr>
           <w:b/>
@@ -7672,8 +5300,6 @@
         </w:rPr>
         <w:t>Phrase_module</w:t>
       </w:r>
-      <w:bookmarkEnd w:id="0"/>
-      <w:proofErr w:type="spellEnd"/>
     </w:p>
     <w:sectPr>
       <w:pgSz w:w="12240" w:h="15840"/>

</xml_diff>